<commit_message>
practice programming for scalable web architecture and distributed systems(the architecture of open source applications)
</commit_message>
<xml_diff>
--- a/history.docx
+++ b/history.docx
@@ -28,7 +28,7 @@
         <w:adjustRightInd w:val="0"/>
         <w:spacing w:line="320" w:lineRule="atLeast"/>
         <w:rPr>
-          <w:rFonts w:ascii="바탕" w:eastAsia="바탕" w:hAnsi="바탕" w:cs="바탕" w:hint="eastAsia"/>
+          <w:rFonts w:ascii="바탕" w:eastAsia="바탕" w:hAnsi="바탕" w:cs="바탕"/>
         </w:rPr>
       </w:pPr>
       <w:r>
@@ -52,7 +52,7 @@
         <w:adjustRightInd w:val="0"/>
         <w:spacing w:line="320" w:lineRule="atLeast"/>
         <w:rPr>
-          <w:rFonts w:ascii="바탕" w:eastAsia="바탕" w:hAnsi="바탕" w:cs="바탕" w:hint="eastAsia"/>
+          <w:rFonts w:ascii="바탕" w:eastAsia="바탕" w:hAnsi="바탕" w:cs="바탕"/>
         </w:rPr>
       </w:pPr>
     </w:p>
@@ -85,7 +85,7 @@
         <w:spacing w:line="320" w:lineRule="atLeast"/>
         <w:ind w:hanging="720"/>
         <w:rPr>
-          <w:rFonts w:ascii="Helvetica Neue" w:hAnsi="Helvetica Neue" w:cs="Helvetica Neue" w:hint="eastAsia"/>
+          <w:rFonts w:ascii="Helvetica Neue" w:hAnsi="Helvetica Neue" w:cs="Helvetica Neue"/>
         </w:rPr>
       </w:pPr>
       <w:r>
@@ -128,7 +128,7 @@
         <w:spacing w:line="320" w:lineRule="atLeast"/>
         <w:ind w:left="720"/>
         <w:rPr>
-          <w:rFonts w:ascii="Helvetica Neue" w:hAnsi="Helvetica Neue" w:cs="Helvetica Neue" w:hint="eastAsia"/>
+          <w:rFonts w:ascii="Helvetica Neue" w:hAnsi="Helvetica Neue" w:cs="Helvetica Neue"/>
         </w:rPr>
       </w:pPr>
       <w:r>
@@ -184,7 +184,7 @@
           <w:numId w:val="2"/>
         </w:numPr>
         <w:rPr>
-          <w:rFonts w:ascii="Apple SD 산돌고딕 Neo 일반체" w:eastAsia="Apple SD 산돌고딕 Neo 일반체" w:hAnsi="Apple SD 산돌고딕 Neo 일반체" w:cs="Apple SD 산돌고딕 Neo 일반체" w:hint="eastAsia"/>
+          <w:rFonts w:ascii="Apple SD 산돌고딕 Neo 일반체" w:eastAsia="Apple SD 산돌고딕 Neo 일반체" w:hAnsi="Apple SD 산돌고딕 Neo 일반체" w:cs="Apple SD 산돌고딕 Neo 일반체"/>
           <w:color w:val="676767"/>
           <w:sz w:val="17"/>
           <w:szCs w:val="17"/>
@@ -284,7 +284,7 @@
       <w:pPr>
         <w:ind w:left="360"/>
         <w:rPr>
-          <w:rFonts w:ascii="Times" w:eastAsia="Times New Roman" w:hAnsi="Times" w:cs="Times New Roman" w:hint="eastAsia"/>
+          <w:rFonts w:ascii="Times" w:eastAsia="Times New Roman" w:hAnsi="Times" w:cs="Times New Roman"/>
           <w:sz w:val="20"/>
           <w:szCs w:val="20"/>
         </w:rPr>
@@ -343,7 +343,7 @@
         <w:spacing w:line="320" w:lineRule="atLeast"/>
         <w:ind w:left="720"/>
         <w:rPr>
-          <w:rFonts w:ascii="바탕" w:eastAsia="바탕" w:hAnsi="바탕" w:cs="바탕" w:hint="eastAsia"/>
+          <w:rFonts w:ascii="바탕" w:eastAsia="바탕" w:hAnsi="바탕" w:cs="바탕"/>
         </w:rPr>
       </w:pPr>
       <w:hyperlink r:id="rId7" w:history="1">
@@ -402,7 +402,7 @@
         <w:adjustRightInd w:val="0"/>
         <w:spacing w:line="320" w:lineRule="atLeast"/>
         <w:rPr>
-          <w:rFonts w:ascii="Helvetica Neue" w:hAnsi="Helvetica Neue" w:cs="Helvetica Neue" w:hint="eastAsia"/>
+          <w:rFonts w:ascii="Helvetica Neue" w:hAnsi="Helvetica Neue" w:cs="Helvetica Neue"/>
         </w:rPr>
       </w:pPr>
       <w:r>
@@ -439,7 +439,7 @@
         <w:spacing w:before="0" w:beforeAutospacing="0" w:after="200" w:afterAutospacing="0" w:line="306" w:lineRule="atLeast"/>
         <w:ind w:left="593" w:right="200" w:hanging="393"/>
         <w:rPr>
-          <w:rFonts w:ascii="Apple SD 산돌고딕 Neo 일반체" w:eastAsia="Apple SD 산돌고딕 Neo 일반체" w:hAnsi="Apple SD 산돌고딕 Neo 일반체" w:cs="Apple SD 산돌고딕 Neo 일반체" w:hint="eastAsia"/>
+          <w:rFonts w:ascii="Apple SD 산돌고딕 Neo 일반체" w:eastAsia="Apple SD 산돌고딕 Neo 일반체" w:hAnsi="Apple SD 산돌고딕 Neo 일반체" w:cs="Apple SD 산돌고딕 Neo 일반체"/>
           <w:color w:val="444444"/>
           <w:sz w:val="24"/>
           <w:szCs w:val="24"/>
@@ -523,12 +523,66 @@
         <w:spacing w:before="0" w:beforeAutospacing="0" w:after="200" w:afterAutospacing="0" w:line="306" w:lineRule="atLeast"/>
         <w:ind w:left="593" w:right="200" w:hanging="393"/>
         <w:rPr>
+          <w:rFonts w:ascii="Apple SD 산돌고딕 Neo 일반체" w:eastAsia="Apple SD 산돌고딕 Neo 일반체" w:hAnsi="Apple SD 산돌고딕 Neo 일반체" w:cs="Apple SD 산돌고딕 Neo 일반체"/>
+          <w:color w:val="444444"/>
+          <w:sz w:val="24"/>
+          <w:szCs w:val="24"/>
+        </w:rPr>
+      </w:pPr>
+    </w:p>
+    <w:p>
+      <w:pPr>
+        <w:pStyle w:val="Heading3"/>
+        <w:shd w:val="clear" w:color="auto" w:fill="FFFFFF"/>
+        <w:spacing w:before="0" w:beforeAutospacing="0" w:after="200" w:afterAutospacing="0" w:line="306" w:lineRule="atLeast"/>
+        <w:ind w:left="593" w:right="200" w:hanging="393"/>
+        <w:rPr>
+          <w:rFonts w:ascii="Apple SD 산돌고딕 Neo 일반체" w:eastAsia="Apple SD 산돌고딕 Neo 일반체" w:hAnsi="Apple SD 산돌고딕 Neo 일반체" w:cs="Apple SD 산돌고딕 Neo 일반체"/>
+          <w:color w:val="444444"/>
+          <w:sz w:val="24"/>
+          <w:szCs w:val="24"/>
+        </w:rPr>
+      </w:pPr>
+      <w:proofErr w:type="spellStart"/>
+      <w:r>
+        <w:rPr>
+          <w:rFonts w:ascii="Apple SD 산돌고딕 Neo 일반체" w:eastAsia="Apple SD 산돌고딕 Neo 일반체" w:hAnsi="Apple SD 산돌고딕 Neo 일반체" w:cs="Apple SD 산돌고딕 Neo 일반체"/>
+          <w:color w:val="444444"/>
+          <w:sz w:val="24"/>
+          <w:szCs w:val="24"/>
+        </w:rPr>
+        <w:t>sudo</w:t>
+      </w:r>
+      <w:proofErr w:type="spellEnd"/>
+      <w:r>
+        <w:rPr>
+          <w:rFonts w:ascii="Apple SD 산돌고딕 Neo 일반체" w:eastAsia="Apple SD 산돌고딕 Neo 일반체" w:hAnsi="Apple SD 산돌고딕 Neo 일반체" w:cs="Apple SD 산돌고딕 Neo 일반체"/>
+          <w:color w:val="444444"/>
+          <w:sz w:val="24"/>
+          <w:szCs w:val="24"/>
+        </w:rPr>
+        <w:t xml:space="preserve"> </w:t>
+      </w:r>
+      <w:proofErr w:type="spellStart"/>
+      <w:r>
+        <w:rPr>
+          <w:rFonts w:ascii="Apple SD 산돌고딕 Neo 일반체" w:eastAsia="Apple SD 산돌고딕 Neo 일반체" w:hAnsi="Apple SD 산돌고딕 Neo 일반체" w:cs="Apple SD 산돌고딕 Neo 일반체"/>
+          <w:color w:val="444444"/>
+          <w:sz w:val="24"/>
+          <w:szCs w:val="24"/>
+        </w:rPr>
+        <w:t>mongod</w:t>
+      </w:r>
+      <w:proofErr w:type="spellEnd"/>
+      <w:r>
+        <w:rPr>
           <w:rFonts w:ascii="Apple SD 산돌고딕 Neo 일반체" w:eastAsia="Apple SD 산돌고딕 Neo 일반체" w:hAnsi="Apple SD 산돌고딕 Neo 일반체" w:cs="Apple SD 산돌고딕 Neo 일반체" w:hint="eastAsia"/>
           <w:color w:val="444444"/>
           <w:sz w:val="24"/>
           <w:szCs w:val="24"/>
         </w:rPr>
-      </w:pPr>
+        <w:t>로 실행해야 실행됨</w:t>
+      </w:r>
     </w:p>
     <w:p>
       <w:pPr>
@@ -537,52 +591,12 @@
         <w:spacing w:before="0" w:beforeAutospacing="0" w:after="200" w:afterAutospacing="0" w:line="306" w:lineRule="atLeast"/>
         <w:ind w:left="593" w:right="200" w:hanging="393"/>
         <w:rPr>
-          <w:rFonts w:ascii="Apple SD 산돌고딕 Neo 일반체" w:eastAsia="Apple SD 산돌고딕 Neo 일반체" w:hAnsi="Apple SD 산돌고딕 Neo 일반체" w:cs="Apple SD 산돌고딕 Neo 일반체" w:hint="eastAsia"/>
-          <w:color w:val="444444"/>
-          <w:sz w:val="24"/>
-          <w:szCs w:val="24"/>
-        </w:rPr>
-      </w:pPr>
-      <w:proofErr w:type="spellStart"/>
-      <w:r>
-        <w:rPr>
           <w:rFonts w:ascii="Apple SD 산돌고딕 Neo 일반체" w:eastAsia="Apple SD 산돌고딕 Neo 일반체" w:hAnsi="Apple SD 산돌고딕 Neo 일반체" w:cs="Apple SD 산돌고딕 Neo 일반체"/>
           <w:color w:val="444444"/>
           <w:sz w:val="24"/>
           <w:szCs w:val="24"/>
         </w:rPr>
-        <w:t>sudo</w:t>
-      </w:r>
-      <w:proofErr w:type="spellEnd"/>
-      <w:r>
-        <w:rPr>
-          <w:rFonts w:ascii="Apple SD 산돌고딕 Neo 일반체" w:eastAsia="Apple SD 산돌고딕 Neo 일반체" w:hAnsi="Apple SD 산돌고딕 Neo 일반체" w:cs="Apple SD 산돌고딕 Neo 일반체"/>
-          <w:color w:val="444444"/>
-          <w:sz w:val="24"/>
-          <w:szCs w:val="24"/>
-        </w:rPr>
-        <w:t xml:space="preserve"> </w:t>
-      </w:r>
-      <w:proofErr w:type="spellStart"/>
-      <w:r>
-        <w:rPr>
-          <w:rFonts w:ascii="Apple SD 산돌고딕 Neo 일반체" w:eastAsia="Apple SD 산돌고딕 Neo 일반체" w:hAnsi="Apple SD 산돌고딕 Neo 일반체" w:cs="Apple SD 산돌고딕 Neo 일반체"/>
-          <w:color w:val="444444"/>
-          <w:sz w:val="24"/>
-          <w:szCs w:val="24"/>
-        </w:rPr>
-        <w:t>mongod</w:t>
-      </w:r>
-      <w:proofErr w:type="spellEnd"/>
-      <w:r>
-        <w:rPr>
-          <w:rFonts w:ascii="Apple SD 산돌고딕 Neo 일반체" w:eastAsia="Apple SD 산돌고딕 Neo 일반체" w:hAnsi="Apple SD 산돌고딕 Neo 일반체" w:cs="Apple SD 산돌고딕 Neo 일반체" w:hint="eastAsia"/>
-          <w:color w:val="444444"/>
-          <w:sz w:val="24"/>
-          <w:szCs w:val="24"/>
-        </w:rPr>
-        <w:t>로 실행해야 실행됨</w:t>
-      </w:r>
+      </w:pPr>
     </w:p>
     <w:p>
       <w:pPr>
@@ -591,12 +605,68 @@
         <w:spacing w:before="0" w:beforeAutospacing="0" w:after="200" w:afterAutospacing="0" w:line="306" w:lineRule="atLeast"/>
         <w:ind w:left="593" w:right="200" w:hanging="393"/>
         <w:rPr>
-          <w:rFonts w:ascii="Apple SD 산돌고딕 Neo 일반체" w:eastAsia="Apple SD 산돌고딕 Neo 일반체" w:hAnsi="Apple SD 산돌고딕 Neo 일반체" w:cs="Apple SD 산돌고딕 Neo 일반체" w:hint="eastAsia"/>
+          <w:rFonts w:ascii="바탕" w:eastAsia="바탕" w:hAnsi="바탕" w:cs="바탕"/>
           <w:color w:val="444444"/>
           <w:sz w:val="24"/>
           <w:szCs w:val="24"/>
         </w:rPr>
       </w:pPr>
+      <w:r>
+        <w:rPr>
+          <w:rFonts w:ascii="batang" w:eastAsia="Times New Roman" w:hAnsi="batang" w:cs="Times New Roman"/>
+          <w:color w:val="444444"/>
+          <w:sz w:val="24"/>
+          <w:szCs w:val="24"/>
+        </w:rPr>
+        <w:t>node.js</w:t>
+      </w:r>
+      <w:r>
+        <w:rPr>
+          <w:rFonts w:ascii="바탕" w:eastAsia="바탕" w:hAnsi="바탕" w:cs="바탕" w:hint="eastAsia"/>
+          <w:color w:val="444444"/>
+          <w:sz w:val="24"/>
+          <w:szCs w:val="24"/>
+        </w:rPr>
+        <w:t xml:space="preserve"> 프로그램 내에서 디비 접근을 위해 </w:t>
+      </w:r>
+      <w:proofErr w:type="spellStart"/>
+      <w:r>
+        <w:rPr>
+          <w:rFonts w:ascii="batang" w:eastAsia="Times New Roman" w:hAnsi="batang" w:cs="Times New Roman"/>
+          <w:color w:val="444444"/>
+          <w:sz w:val="24"/>
+          <w:szCs w:val="24"/>
+        </w:rPr>
+        <w:t>mongodb</w:t>
+      </w:r>
+      <w:proofErr w:type="spellEnd"/>
+      <w:r>
+        <w:rPr>
+          <w:rFonts w:ascii="batang" w:eastAsia="Times New Roman" w:hAnsi="batang" w:cs="Times New Roman"/>
+          <w:color w:val="444444"/>
+          <w:sz w:val="24"/>
+          <w:szCs w:val="24"/>
+        </w:rPr>
+        <w:t>-native </w:t>
+      </w:r>
+      <w:r>
+        <w:rPr>
+          <w:rFonts w:ascii="바탕" w:eastAsia="바탕" w:hAnsi="바탕" w:cs="바탕" w:hint="eastAsia"/>
+          <w:color w:val="444444"/>
+          <w:sz w:val="24"/>
+          <w:szCs w:val="24"/>
+        </w:rPr>
+        <w:t xml:space="preserve"> 는 따로 설치</w:t>
+      </w:r>
+      <w:r>
+        <w:rPr>
+          <w:rFonts w:ascii="바탕" w:eastAsia="바탕" w:hAnsi="바탕" w:cs="바탕" w:hint="eastAsia"/>
+          <w:color w:val="444444"/>
+          <w:sz w:val="24"/>
+          <w:szCs w:val="24"/>
+        </w:rPr>
+        <w:t>해야 함</w:t>
+      </w:r>
     </w:p>
     <w:p>
       <w:pPr>
@@ -605,12 +675,35 @@
         <w:spacing w:before="0" w:beforeAutospacing="0" w:after="200" w:afterAutospacing="0" w:line="306" w:lineRule="atLeast"/>
         <w:ind w:left="593" w:right="200" w:hanging="393"/>
         <w:rPr>
-          <w:rFonts w:ascii="바탕" w:eastAsia="바탕" w:hAnsi="바탕" w:cs="바탕" w:hint="eastAsia"/>
+          <w:rFonts w:ascii="바탕" w:eastAsia="바탕" w:hAnsi="바탕" w:cs="바탕"/>
           <w:color w:val="444444"/>
           <w:sz w:val="24"/>
           <w:szCs w:val="24"/>
         </w:rPr>
       </w:pPr>
+      <w:proofErr w:type="spellStart"/>
+      <w:proofErr w:type="gramStart"/>
+      <w:r>
+        <w:rPr>
+          <w:rFonts w:ascii="바탕" w:eastAsia="바탕" w:hAnsi="바탕" w:cs="바탕"/>
+          <w:color w:val="444444"/>
+          <w:sz w:val="24"/>
+          <w:szCs w:val="24"/>
+        </w:rPr>
+        <w:t>npm</w:t>
+      </w:r>
+      <w:proofErr w:type="spellEnd"/>
+      <w:proofErr w:type="gramEnd"/>
+      <w:r>
+        <w:rPr>
+          <w:rFonts w:ascii="바탕" w:eastAsia="바탕" w:hAnsi="바탕" w:cs="바탕"/>
+          <w:color w:val="444444"/>
+          <w:sz w:val="24"/>
+          <w:szCs w:val="24"/>
+        </w:rPr>
+        <w:t xml:space="preserve"> install </w:t>
+      </w:r>
+      <w:proofErr w:type="spellStart"/>
       <w:r>
         <w:rPr>
           <w:rFonts w:ascii="batang" w:eastAsia="Times New Roman" w:hAnsi="batang" w:cs="Times New Roman"/>
@@ -618,18 +711,9 @@
           <w:sz w:val="24"/>
           <w:szCs w:val="24"/>
         </w:rPr>
-        <w:t>node.js</w:t>
-      </w:r>
-      <w:r>
-        <w:rPr>
-          <w:rFonts w:ascii="바탕" w:eastAsia="바탕" w:hAnsi="바탕" w:cs="바탕" w:hint="eastAsia"/>
-          <w:color w:val="444444"/>
-          <w:sz w:val="24"/>
-          <w:szCs w:val="24"/>
-        </w:rPr>
-        <w:t xml:space="preserve"> 프로그램 내에서 디비 접근을 위해 </w:t>
-      </w:r>
-      <w:proofErr w:type="spellStart"/>
+        <w:t>mongodb</w:t>
+      </w:r>
+      <w:proofErr w:type="spellEnd"/>
       <w:r>
         <w:rPr>
           <w:rFonts w:ascii="batang" w:eastAsia="Times New Roman" w:hAnsi="batang" w:cs="Times New Roman"/>
@@ -637,95 +721,142 @@
           <w:sz w:val="24"/>
           <w:szCs w:val="24"/>
         </w:rPr>
-        <w:t>mongodb</w:t>
-      </w:r>
-      <w:proofErr w:type="spellEnd"/>
+        <w:t>-native </w:t>
+      </w:r>
+    </w:p>
+    <w:p>
+      <w:pPr>
+        <w:rPr>
+          <w:rFonts w:ascii="AppleMyungjo" w:eastAsia="AppleMyungjo" w:hAnsi="AppleMyungjo" w:cs="AppleMyungjo"/>
+          <w:b/>
+          <w:bCs/>
+          <w:color w:val="444444"/>
+          <w:sz w:val="18"/>
+          <w:szCs w:val="18"/>
+          <w:shd w:val="clear" w:color="auto" w:fill="FFFFFF"/>
+        </w:rPr>
+      </w:pPr>
       <w:r>
         <w:rPr>
           <w:rFonts w:ascii="batang" w:eastAsia="Times New Roman" w:hAnsi="batang" w:cs="Times New Roman"/>
+          <w:b/>
+          <w:bCs/>
           <w:color w:val="444444"/>
-          <w:sz w:val="24"/>
-          <w:szCs w:val="24"/>
-        </w:rPr>
-        <w:t>-native </w:t>
-      </w:r>
-      <w:r>
-        <w:rPr>
-          <w:rFonts w:ascii="바탕" w:eastAsia="바탕" w:hAnsi="바탕" w:cs="바탕" w:hint="eastAsia"/>
+          <w:sz w:val="18"/>
+          <w:szCs w:val="18"/>
+          <w:shd w:val="clear" w:color="auto" w:fill="FFFFFF"/>
+        </w:rPr>
+        <w:t xml:space="preserve">    </w:t>
+      </w:r>
+      <w:r>
+        <w:rPr>
+          <w:rFonts w:ascii="바탕" w:eastAsia="바탕" w:hAnsi="바탕" w:cs="바탕" w:hint="eastAsia"/>
+          <w:b/>
+          <w:bCs/>
           <w:color w:val="444444"/>
-          <w:sz w:val="24"/>
-          <w:szCs w:val="24"/>
-        </w:rPr>
-        <w:t xml:space="preserve"> 는 따로 설치</w:t>
-      </w:r>
-      <w:r>
-        <w:rPr>
-          <w:rFonts w:ascii="바탕" w:eastAsia="바탕" w:hAnsi="바탕" w:cs="바탕" w:hint="eastAsia"/>
+          <w:sz w:val="18"/>
+          <w:szCs w:val="18"/>
+          <w:shd w:val="clear" w:color="auto" w:fill="FFFFFF"/>
+        </w:rPr>
+        <w:t xml:space="preserve">사이트의 </w:t>
+      </w:r>
+      <w:r>
+        <w:rPr>
+          <w:rFonts w:ascii="바탕" w:eastAsia="바탕" w:hAnsi="바탕" w:cs="바탕"/>
+          <w:b/>
+          <w:bCs/>
           <w:color w:val="444444"/>
-          <w:sz w:val="24"/>
-          <w:szCs w:val="24"/>
-        </w:rPr>
-        <w:t>해야 함</w:t>
-      </w:r>
-    </w:p>
-    <w:p>
-      <w:pPr>
-        <w:pStyle w:val="Heading3"/>
-        <w:shd w:val="clear" w:color="auto" w:fill="FFFFFF"/>
-        <w:spacing w:before="0" w:beforeAutospacing="0" w:after="200" w:afterAutospacing="0" w:line="306" w:lineRule="atLeast"/>
-        <w:ind w:left="593" w:right="200" w:hanging="393"/>
-        <w:rPr>
-          <w:rFonts w:ascii="바탕" w:eastAsia="바탕" w:hAnsi="바탕" w:cs="바탕" w:hint="eastAsia"/>
+          <w:sz w:val="18"/>
+          <w:szCs w:val="18"/>
+          <w:shd w:val="clear" w:color="auto" w:fill="FFFFFF"/>
+        </w:rPr>
+        <w:t>“</w:t>
+      </w:r>
+      <w:r>
+        <w:rPr>
+          <w:rFonts w:ascii="batang" w:eastAsia="Times New Roman" w:hAnsi="batang" w:cs="Times New Roman"/>
+          <w:b/>
+          <w:bCs/>
           <w:color w:val="444444"/>
-          <w:sz w:val="24"/>
-          <w:szCs w:val="24"/>
-        </w:rPr>
-      </w:pPr>
-      <w:proofErr w:type="spellStart"/>
-      <w:proofErr w:type="gramStart"/>
-      <w:r>
-        <w:rPr>
-          <w:rFonts w:ascii="바탕" w:eastAsia="바탕" w:hAnsi="바탕" w:cs="바탕"/>
+          <w:sz w:val="18"/>
+          <w:szCs w:val="18"/>
+          <w:shd w:val="clear" w:color="auto" w:fill="FFFFFF"/>
+        </w:rPr>
+        <w:t>2) </w:t>
+      </w:r>
+      <w:r>
+        <w:rPr>
+          <w:rFonts w:ascii="AppleMyungjo" w:eastAsia="AppleMyungjo" w:hAnsi="AppleMyungjo" w:cs="AppleMyungjo"/>
+          <w:b/>
+          <w:bCs/>
           <w:color w:val="444444"/>
-          <w:sz w:val="24"/>
-          <w:szCs w:val="24"/>
-        </w:rPr>
-        <w:t>npm</w:t>
-      </w:r>
-      <w:proofErr w:type="spellEnd"/>
-      <w:proofErr w:type="gramEnd"/>
-      <w:r>
-        <w:rPr>
-          <w:rFonts w:ascii="바탕" w:eastAsia="바탕" w:hAnsi="바탕" w:cs="바탕"/>
+          <w:sz w:val="18"/>
+          <w:szCs w:val="18"/>
+          <w:shd w:val="clear" w:color="auto" w:fill="FFFFFF"/>
+        </w:rPr>
+        <w:t>간단한</w:t>
+      </w:r>
+      <w:r>
+        <w:rPr>
+          <w:rFonts w:ascii="batang" w:eastAsia="Times New Roman" w:hAnsi="batang" w:cs="Times New Roman"/>
+          <w:b/>
+          <w:bCs/>
           <w:color w:val="444444"/>
-          <w:sz w:val="24"/>
-          <w:szCs w:val="24"/>
-        </w:rPr>
-        <w:t xml:space="preserve"> install </w:t>
-      </w:r>
-      <w:proofErr w:type="spellStart"/>
+          <w:sz w:val="18"/>
+          <w:szCs w:val="18"/>
+          <w:shd w:val="clear" w:color="auto" w:fill="FFFFFF"/>
+        </w:rPr>
+        <w:t xml:space="preserve"> </w:t>
+      </w:r>
+      <w:r>
+        <w:rPr>
+          <w:rFonts w:ascii="AppleMyungjo" w:eastAsia="AppleMyungjo" w:hAnsi="AppleMyungjo" w:cs="AppleMyungjo"/>
+          <w:b/>
+          <w:bCs/>
+          <w:color w:val="444444"/>
+          <w:sz w:val="18"/>
+          <w:szCs w:val="18"/>
+          <w:shd w:val="clear" w:color="auto" w:fill="FFFFFF"/>
+        </w:rPr>
+        <w:t>쿼리</w:t>
+      </w:r>
       <w:r>
         <w:rPr>
           <w:rFonts w:ascii="batang" w:eastAsia="Times New Roman" w:hAnsi="batang" w:cs="Times New Roman"/>
+          <w:b/>
+          <w:bCs/>
           <w:color w:val="444444"/>
-          <w:sz w:val="24"/>
-          <w:szCs w:val="24"/>
-        </w:rPr>
-        <w:t>mongodb</w:t>
-      </w:r>
-      <w:proofErr w:type="spellEnd"/>
-      <w:r>
-        <w:rPr>
-          <w:rFonts w:ascii="batang" w:eastAsia="Times New Roman" w:hAnsi="batang" w:cs="Times New Roman"/>
+          <w:sz w:val="18"/>
+          <w:szCs w:val="18"/>
+          <w:shd w:val="clear" w:color="auto" w:fill="FFFFFF"/>
+        </w:rPr>
+        <w:t xml:space="preserve"> </w:t>
+      </w:r>
+      <w:r>
+        <w:rPr>
+          <w:rFonts w:ascii="AppleMyungjo" w:eastAsia="AppleMyungjo" w:hAnsi="AppleMyungjo" w:cs="AppleMyungjo"/>
+          <w:b/>
+          <w:bCs/>
           <w:color w:val="444444"/>
-          <w:sz w:val="24"/>
-          <w:szCs w:val="24"/>
-        </w:rPr>
-        <w:t>-native </w:t>
-      </w:r>
-    </w:p>
-    <w:p>
-      <w:pPr>
+          <w:sz w:val="18"/>
+          <w:szCs w:val="18"/>
+          <w:shd w:val="clear" w:color="auto" w:fill="FFFFFF"/>
+        </w:rPr>
+        <w:t>수행</w:t>
+      </w:r>
+      <w:r>
+        <w:rPr>
+          <w:rFonts w:ascii="AppleMyungjo" w:eastAsia="AppleMyungjo" w:hAnsi="AppleMyungjo" w:cs="AppleMyungjo"/>
+          <w:b/>
+          <w:bCs/>
+          <w:color w:val="444444"/>
+          <w:sz w:val="18"/>
+          <w:szCs w:val="18"/>
+          <w:shd w:val="clear" w:color="auto" w:fill="FFFFFF"/>
+        </w:rPr>
+        <w:t>”</w:t>
+      </w:r>
+      <w:r>
         <w:rPr>
           <w:rFonts w:ascii="AppleMyungjo" w:eastAsia="AppleMyungjo" w:hAnsi="AppleMyungjo" w:cs="AppleMyungjo" w:hint="eastAsia"/>
           <w:b/>
@@ -735,56 +866,11 @@
           <w:szCs w:val="18"/>
           <w:shd w:val="clear" w:color="auto" w:fill="FFFFFF"/>
         </w:rPr>
-      </w:pPr>
-      <w:r>
-        <w:rPr>
-          <w:rFonts w:ascii="batang" w:eastAsia="Times New Roman" w:hAnsi="batang" w:cs="Times New Roman"/>
-          <w:b/>
-          <w:bCs/>
-          <w:color w:val="444444"/>
-          <w:sz w:val="18"/>
-          <w:szCs w:val="18"/>
-          <w:shd w:val="clear" w:color="auto" w:fill="FFFFFF"/>
-        </w:rPr>
-        <w:t xml:space="preserve">    </w:t>
-      </w:r>
-      <w:r>
-        <w:rPr>
-          <w:rFonts w:ascii="바탕" w:eastAsia="바탕" w:hAnsi="바탕" w:cs="바탕" w:hint="eastAsia"/>
-          <w:b/>
-          <w:bCs/>
-          <w:color w:val="444444"/>
-          <w:sz w:val="18"/>
-          <w:szCs w:val="18"/>
-          <w:shd w:val="clear" w:color="auto" w:fill="FFFFFF"/>
-        </w:rPr>
-        <w:t xml:space="preserve">사이트의 </w:t>
-      </w:r>
-      <w:r>
-        <w:rPr>
-          <w:rFonts w:ascii="바탕" w:eastAsia="바탕" w:hAnsi="바탕" w:cs="바탕"/>
-          <w:b/>
-          <w:bCs/>
-          <w:color w:val="444444"/>
-          <w:sz w:val="18"/>
-          <w:szCs w:val="18"/>
-          <w:shd w:val="clear" w:color="auto" w:fill="FFFFFF"/>
-        </w:rPr>
-        <w:t>“</w:t>
-      </w:r>
-      <w:r>
-        <w:rPr>
-          <w:rFonts w:ascii="batang" w:eastAsia="Times New Roman" w:hAnsi="batang" w:cs="Times New Roman"/>
-          <w:b/>
-          <w:bCs/>
-          <w:color w:val="444444"/>
-          <w:sz w:val="18"/>
-          <w:szCs w:val="18"/>
-          <w:shd w:val="clear" w:color="auto" w:fill="FFFFFF"/>
-        </w:rPr>
-        <w:t>2) </w:t>
-      </w:r>
-      <w:r>
+        <w:t xml:space="preserve"> 참조</w:t>
+      </w:r>
+    </w:p>
+    <w:p>
+      <w:pPr>
         <w:rPr>
           <w:rFonts w:ascii="AppleMyungjo" w:eastAsia="AppleMyungjo" w:hAnsi="AppleMyungjo" w:cs="AppleMyungjo"/>
           <w:b/>
@@ -794,92 +880,6 @@
           <w:szCs w:val="18"/>
           <w:shd w:val="clear" w:color="auto" w:fill="FFFFFF"/>
         </w:rPr>
-        <w:t>간단한</w:t>
-      </w:r>
-      <w:r>
-        <w:rPr>
-          <w:rFonts w:ascii="batang" w:eastAsia="Times New Roman" w:hAnsi="batang" w:cs="Times New Roman"/>
-          <w:b/>
-          <w:bCs/>
-          <w:color w:val="444444"/>
-          <w:sz w:val="18"/>
-          <w:szCs w:val="18"/>
-          <w:shd w:val="clear" w:color="auto" w:fill="FFFFFF"/>
-        </w:rPr>
-        <w:t xml:space="preserve"> </w:t>
-      </w:r>
-      <w:r>
-        <w:rPr>
-          <w:rFonts w:ascii="AppleMyungjo" w:eastAsia="AppleMyungjo" w:hAnsi="AppleMyungjo" w:cs="AppleMyungjo"/>
-          <w:b/>
-          <w:bCs/>
-          <w:color w:val="444444"/>
-          <w:sz w:val="18"/>
-          <w:szCs w:val="18"/>
-          <w:shd w:val="clear" w:color="auto" w:fill="FFFFFF"/>
-        </w:rPr>
-        <w:t>쿼리</w:t>
-      </w:r>
-      <w:r>
-        <w:rPr>
-          <w:rFonts w:ascii="batang" w:eastAsia="Times New Roman" w:hAnsi="batang" w:cs="Times New Roman"/>
-          <w:b/>
-          <w:bCs/>
-          <w:color w:val="444444"/>
-          <w:sz w:val="18"/>
-          <w:szCs w:val="18"/>
-          <w:shd w:val="clear" w:color="auto" w:fill="FFFFFF"/>
-        </w:rPr>
-        <w:t xml:space="preserve"> </w:t>
-      </w:r>
-      <w:r>
-        <w:rPr>
-          <w:rFonts w:ascii="AppleMyungjo" w:eastAsia="AppleMyungjo" w:hAnsi="AppleMyungjo" w:cs="AppleMyungjo"/>
-          <w:b/>
-          <w:bCs/>
-          <w:color w:val="444444"/>
-          <w:sz w:val="18"/>
-          <w:szCs w:val="18"/>
-          <w:shd w:val="clear" w:color="auto" w:fill="FFFFFF"/>
-        </w:rPr>
-        <w:t>수행</w:t>
-      </w:r>
-      <w:r>
-        <w:rPr>
-          <w:rFonts w:ascii="AppleMyungjo" w:eastAsia="AppleMyungjo" w:hAnsi="AppleMyungjo" w:cs="AppleMyungjo"/>
-          <w:b/>
-          <w:bCs/>
-          <w:color w:val="444444"/>
-          <w:sz w:val="18"/>
-          <w:szCs w:val="18"/>
-          <w:shd w:val="clear" w:color="auto" w:fill="FFFFFF"/>
-        </w:rPr>
-        <w:t>”</w:t>
-      </w:r>
-      <w:r>
-        <w:rPr>
-          <w:rFonts w:ascii="AppleMyungjo" w:eastAsia="AppleMyungjo" w:hAnsi="AppleMyungjo" w:cs="AppleMyungjo" w:hint="eastAsia"/>
-          <w:b/>
-          <w:bCs/>
-          <w:color w:val="444444"/>
-          <w:sz w:val="18"/>
-          <w:szCs w:val="18"/>
-          <w:shd w:val="clear" w:color="auto" w:fill="FFFFFF"/>
-        </w:rPr>
-        <w:t xml:space="preserve"> 참조</w:t>
-      </w:r>
-    </w:p>
-    <w:p>
-      <w:pPr>
-        <w:rPr>
-          <w:rFonts w:ascii="AppleMyungjo" w:eastAsia="AppleMyungjo" w:hAnsi="AppleMyungjo" w:cs="AppleMyungjo" w:hint="eastAsia"/>
-          <w:b/>
-          <w:bCs/>
-          <w:color w:val="444444"/>
-          <w:sz w:val="18"/>
-          <w:szCs w:val="18"/>
-          <w:shd w:val="clear" w:color="auto" w:fill="FFFFFF"/>
-        </w:rPr>
       </w:pPr>
     </w:p>
     <w:p>
@@ -899,7 +899,7 @@
         <w:adjustRightInd w:val="0"/>
         <w:spacing w:line="320" w:lineRule="atLeast"/>
         <w:rPr>
-          <w:rFonts w:ascii="바탕" w:eastAsia="바탕" w:hAnsi="바탕" w:cs="바탕" w:hint="eastAsia"/>
+          <w:rFonts w:ascii="바탕" w:eastAsia="바탕" w:hAnsi="바탕" w:cs="바탕"/>
         </w:rPr>
       </w:pPr>
       <w:r>
@@ -941,7 +941,7 @@
         <w:adjustRightInd w:val="0"/>
         <w:spacing w:line="320" w:lineRule="atLeast"/>
         <w:rPr>
-          <w:rFonts w:ascii="바탕" w:eastAsia="바탕" w:hAnsi="바탕" w:cs="바탕" w:hint="eastAsia"/>
+          <w:rFonts w:ascii="바탕" w:eastAsia="바탕" w:hAnsi="바탕" w:cs="바탕"/>
         </w:rPr>
       </w:pPr>
     </w:p>
@@ -1047,7 +1047,7 @@
         <w:adjustRightInd w:val="0"/>
         <w:spacing w:line="320" w:lineRule="atLeast"/>
         <w:rPr>
-          <w:rFonts w:ascii="바탕" w:eastAsia="바탕" w:hAnsi="바탕" w:cs="바탕" w:hint="eastAsia"/>
+          <w:rFonts w:ascii="바탕" w:eastAsia="바탕" w:hAnsi="바탕" w:cs="바탕"/>
         </w:rPr>
       </w:pPr>
       <w:r>
@@ -1085,7 +1085,7 @@
         <w:adjustRightInd w:val="0"/>
         <w:spacing w:line="320" w:lineRule="atLeast"/>
         <w:rPr>
-          <w:rFonts w:ascii="바탕" w:eastAsia="바탕" w:hAnsi="바탕" w:cs="바탕" w:hint="eastAsia"/>
+          <w:rFonts w:ascii="바탕" w:eastAsia="바탕" w:hAnsi="바탕" w:cs="바탕"/>
         </w:rPr>
       </w:pPr>
       <w:hyperlink r:id="rId9" w:history="1">
@@ -1112,19 +1112,19 @@
         <w:adjustRightInd w:val="0"/>
         <w:spacing w:line="320" w:lineRule="atLeast"/>
         <w:rPr>
-          <w:rFonts w:ascii="바탕" w:eastAsia="바탕" w:hAnsi="바탕" w:cs="바탕" w:hint="eastAsia"/>
-        </w:rPr>
-      </w:pPr>
-    </w:p>
-    <w:p>
-      <w:pPr>
-        <w:widowControl w:val="0"/>
-        <w:autoSpaceDE w:val="0"/>
-        <w:autoSpaceDN w:val="0"/>
-        <w:adjustRightInd w:val="0"/>
-        <w:spacing w:line="320" w:lineRule="atLeast"/>
-        <w:rPr>
-          <w:rFonts w:ascii="바탕" w:eastAsia="바탕" w:hAnsi="바탕" w:cs="바탕" w:hint="eastAsia"/>
+          <w:rFonts w:ascii="바탕" w:eastAsia="바탕" w:hAnsi="바탕" w:cs="바탕"/>
+        </w:rPr>
+      </w:pPr>
+    </w:p>
+    <w:p>
+      <w:pPr>
+        <w:widowControl w:val="0"/>
+        <w:autoSpaceDE w:val="0"/>
+        <w:autoSpaceDN w:val="0"/>
+        <w:adjustRightInd w:val="0"/>
+        <w:spacing w:line="320" w:lineRule="atLeast"/>
+        <w:rPr>
+          <w:rFonts w:ascii="바탕" w:eastAsia="바탕" w:hAnsi="바탕" w:cs="바탕"/>
         </w:rPr>
       </w:pPr>
       <w:r>
@@ -1142,7 +1142,7 @@
         <w:adjustRightInd w:val="0"/>
         <w:spacing w:line="320" w:lineRule="atLeast"/>
         <w:rPr>
-          <w:rFonts w:ascii="바탕" w:eastAsia="바탕" w:hAnsi="바탕" w:cs="바탕" w:hint="eastAsia"/>
+          <w:rFonts w:ascii="바탕" w:eastAsia="바탕" w:hAnsi="바탕" w:cs="바탕"/>
         </w:rPr>
       </w:pPr>
       <w:proofErr w:type="gramStart"/>
@@ -1174,19 +1174,19 @@
         <w:adjustRightInd w:val="0"/>
         <w:spacing w:line="320" w:lineRule="atLeast"/>
         <w:rPr>
-          <w:rFonts w:ascii="바탕" w:eastAsia="바탕" w:hAnsi="바탕" w:cs="바탕" w:hint="eastAsia"/>
-        </w:rPr>
-      </w:pPr>
-    </w:p>
-    <w:p>
-      <w:pPr>
-        <w:widowControl w:val="0"/>
-        <w:autoSpaceDE w:val="0"/>
-        <w:autoSpaceDN w:val="0"/>
-        <w:adjustRightInd w:val="0"/>
-        <w:spacing w:line="320" w:lineRule="atLeast"/>
-        <w:rPr>
-          <w:rFonts w:ascii="바탕" w:eastAsia="바탕" w:hAnsi="바탕" w:cs="바탕" w:hint="eastAsia"/>
+          <w:rFonts w:ascii="바탕" w:eastAsia="바탕" w:hAnsi="바탕" w:cs="바탕"/>
+        </w:rPr>
+      </w:pPr>
+    </w:p>
+    <w:p>
+      <w:pPr>
+        <w:widowControl w:val="0"/>
+        <w:autoSpaceDE w:val="0"/>
+        <w:autoSpaceDN w:val="0"/>
+        <w:adjustRightInd w:val="0"/>
+        <w:spacing w:line="320" w:lineRule="atLeast"/>
+        <w:rPr>
+          <w:rFonts w:ascii="바탕" w:eastAsia="바탕" w:hAnsi="바탕" w:cs="바탕"/>
         </w:rPr>
       </w:pPr>
       <w:proofErr w:type="spellStart"/>
@@ -1219,19 +1219,19 @@
         <w:adjustRightInd w:val="0"/>
         <w:spacing w:line="320" w:lineRule="atLeast"/>
         <w:rPr>
-          <w:rFonts w:ascii="바탕" w:eastAsia="바탕" w:hAnsi="바탕" w:cs="바탕" w:hint="eastAsia"/>
-        </w:rPr>
-      </w:pPr>
-    </w:p>
-    <w:p>
-      <w:pPr>
-        <w:widowControl w:val="0"/>
-        <w:autoSpaceDE w:val="0"/>
-        <w:autoSpaceDN w:val="0"/>
-        <w:adjustRightInd w:val="0"/>
-        <w:spacing w:line="320" w:lineRule="atLeast"/>
-        <w:rPr>
-          <w:rFonts w:ascii="바탕" w:eastAsia="바탕" w:hAnsi="바탕" w:cs="바탕" w:hint="eastAsia"/>
+          <w:rFonts w:ascii="바탕" w:eastAsia="바탕" w:hAnsi="바탕" w:cs="바탕"/>
+        </w:rPr>
+      </w:pPr>
+    </w:p>
+    <w:p>
+      <w:pPr>
+        <w:widowControl w:val="0"/>
+        <w:autoSpaceDE w:val="0"/>
+        <w:autoSpaceDN w:val="0"/>
+        <w:adjustRightInd w:val="0"/>
+        <w:spacing w:line="320" w:lineRule="atLeast"/>
+        <w:rPr>
+          <w:rFonts w:ascii="바탕" w:eastAsia="바탕" w:hAnsi="바탕" w:cs="바탕"/>
         </w:rPr>
       </w:pPr>
       <w:hyperlink r:id="rId10" w:history="1">
@@ -1270,19 +1270,19 @@
         <w:adjustRightInd w:val="0"/>
         <w:spacing w:line="320" w:lineRule="atLeast"/>
         <w:rPr>
-          <w:rFonts w:ascii="바탕" w:eastAsia="바탕" w:hAnsi="바탕" w:cs="바탕" w:hint="eastAsia"/>
-        </w:rPr>
-      </w:pPr>
-    </w:p>
-    <w:p>
-      <w:pPr>
-        <w:widowControl w:val="0"/>
-        <w:autoSpaceDE w:val="0"/>
-        <w:autoSpaceDN w:val="0"/>
-        <w:adjustRightInd w:val="0"/>
-        <w:spacing w:line="320" w:lineRule="atLeast"/>
-        <w:rPr>
-          <w:rFonts w:ascii="바탕" w:eastAsia="바탕" w:hAnsi="바탕" w:cs="바탕" w:hint="eastAsia"/>
+          <w:rFonts w:ascii="바탕" w:eastAsia="바탕" w:hAnsi="바탕" w:cs="바탕"/>
+        </w:rPr>
+      </w:pPr>
+    </w:p>
+    <w:p>
+      <w:pPr>
+        <w:widowControl w:val="0"/>
+        <w:autoSpaceDE w:val="0"/>
+        <w:autoSpaceDN w:val="0"/>
+        <w:adjustRightInd w:val="0"/>
+        <w:spacing w:line="320" w:lineRule="atLeast"/>
+        <w:rPr>
+          <w:rFonts w:ascii="바탕" w:eastAsia="바탕" w:hAnsi="바탕" w:cs="바탕"/>
         </w:rPr>
       </w:pPr>
       <w:proofErr w:type="spellStart"/>
@@ -1310,19 +1310,19 @@
         <w:adjustRightInd w:val="0"/>
         <w:spacing w:line="320" w:lineRule="atLeast"/>
         <w:rPr>
-          <w:rFonts w:ascii="바탕" w:eastAsia="바탕" w:hAnsi="바탕" w:cs="바탕" w:hint="eastAsia"/>
-        </w:rPr>
-      </w:pPr>
-    </w:p>
-    <w:p>
-      <w:pPr>
-        <w:widowControl w:val="0"/>
-        <w:autoSpaceDE w:val="0"/>
-        <w:autoSpaceDN w:val="0"/>
-        <w:adjustRightInd w:val="0"/>
-        <w:spacing w:line="320" w:lineRule="atLeast"/>
-        <w:rPr>
-          <w:rFonts w:ascii="바탕" w:eastAsia="바탕" w:hAnsi="바탕" w:cs="바탕" w:hint="eastAsia"/>
+          <w:rFonts w:ascii="바탕" w:eastAsia="바탕" w:hAnsi="바탕" w:cs="바탕"/>
+        </w:rPr>
+      </w:pPr>
+    </w:p>
+    <w:p>
+      <w:pPr>
+        <w:widowControl w:val="0"/>
+        <w:autoSpaceDE w:val="0"/>
+        <w:autoSpaceDN w:val="0"/>
+        <w:adjustRightInd w:val="0"/>
+        <w:spacing w:line="320" w:lineRule="atLeast"/>
+        <w:rPr>
+          <w:rFonts w:ascii="바탕" w:eastAsia="바탕" w:hAnsi="바탕" w:cs="바탕"/>
         </w:rPr>
       </w:pPr>
       <w:r>
@@ -1340,7 +1340,7 @@
         <w:adjustRightInd w:val="0"/>
         <w:spacing w:line="320" w:lineRule="atLeast"/>
         <w:rPr>
-          <w:rFonts w:ascii="바탕" w:eastAsia="바탕" w:hAnsi="바탕" w:cs="바탕" w:hint="eastAsia"/>
+          <w:rFonts w:ascii="바탕" w:eastAsia="바탕" w:hAnsi="바탕" w:cs="바탕"/>
         </w:rPr>
       </w:pPr>
       <w:proofErr w:type="gramStart"/>
@@ -1366,31 +1366,31 @@
         <w:adjustRightInd w:val="0"/>
         <w:spacing w:line="320" w:lineRule="atLeast"/>
         <w:rPr>
-          <w:rFonts w:ascii="바탕" w:eastAsia="바탕" w:hAnsi="바탕" w:cs="바탕" w:hint="eastAsia"/>
-        </w:rPr>
-      </w:pPr>
-    </w:p>
-    <w:p>
-      <w:pPr>
-        <w:widowControl w:val="0"/>
-        <w:autoSpaceDE w:val="0"/>
-        <w:autoSpaceDN w:val="0"/>
-        <w:adjustRightInd w:val="0"/>
-        <w:spacing w:line="320" w:lineRule="atLeast"/>
-        <w:rPr>
-          <w:rFonts w:ascii="바탕" w:eastAsia="바탕" w:hAnsi="바탕" w:cs="바탕" w:hint="eastAsia"/>
-        </w:rPr>
-      </w:pPr>
-    </w:p>
-    <w:p>
-      <w:pPr>
-        <w:widowControl w:val="0"/>
-        <w:autoSpaceDE w:val="0"/>
-        <w:autoSpaceDN w:val="0"/>
-        <w:adjustRightInd w:val="0"/>
-        <w:spacing w:line="320" w:lineRule="atLeast"/>
-        <w:rPr>
-          <w:rFonts w:ascii="바탕" w:eastAsia="바탕" w:hAnsi="바탕" w:cs="바탕" w:hint="eastAsia"/>
+          <w:rFonts w:ascii="바탕" w:eastAsia="바탕" w:hAnsi="바탕" w:cs="바탕"/>
+        </w:rPr>
+      </w:pPr>
+    </w:p>
+    <w:p>
+      <w:pPr>
+        <w:widowControl w:val="0"/>
+        <w:autoSpaceDE w:val="0"/>
+        <w:autoSpaceDN w:val="0"/>
+        <w:adjustRightInd w:val="0"/>
+        <w:spacing w:line="320" w:lineRule="atLeast"/>
+        <w:rPr>
+          <w:rFonts w:ascii="바탕" w:eastAsia="바탕" w:hAnsi="바탕" w:cs="바탕"/>
+        </w:rPr>
+      </w:pPr>
+    </w:p>
+    <w:p>
+      <w:pPr>
+        <w:widowControl w:val="0"/>
+        <w:autoSpaceDE w:val="0"/>
+        <w:autoSpaceDN w:val="0"/>
+        <w:adjustRightInd w:val="0"/>
+        <w:spacing w:line="320" w:lineRule="atLeast"/>
+        <w:rPr>
+          <w:rFonts w:ascii="바탕" w:eastAsia="바탕" w:hAnsi="바탕" w:cs="바탕"/>
         </w:rPr>
       </w:pPr>
       <w:r>
@@ -1408,7 +1408,7 @@
         <w:adjustRightInd w:val="0"/>
         <w:spacing w:line="320" w:lineRule="atLeast"/>
         <w:rPr>
-          <w:rFonts w:ascii="바탕" w:eastAsia="바탕" w:hAnsi="바탕" w:cs="바탕" w:hint="eastAsia"/>
+          <w:rFonts w:ascii="바탕" w:eastAsia="바탕" w:hAnsi="바탕" w:cs="바탕"/>
         </w:rPr>
       </w:pPr>
     </w:p>
@@ -1502,7 +1502,7 @@
         <w:adjustRightInd w:val="0"/>
         <w:spacing w:line="320" w:lineRule="atLeast"/>
         <w:rPr>
-          <w:rFonts w:ascii="바탕" w:eastAsia="바탕" w:hAnsi="바탕" w:cs="바탕" w:hint="eastAsia"/>
+          <w:rFonts w:ascii="바탕" w:eastAsia="바탕" w:hAnsi="바탕" w:cs="바탕"/>
         </w:rPr>
       </w:pPr>
       <w:proofErr w:type="gramStart"/>
@@ -1584,67 +1584,67 @@
         <w:adjustRightInd w:val="0"/>
         <w:spacing w:line="320" w:lineRule="atLeast"/>
         <w:rPr>
-          <w:rFonts w:ascii="바탕" w:eastAsia="바탕" w:hAnsi="바탕" w:cs="바탕" w:hint="eastAsia"/>
-        </w:rPr>
-      </w:pPr>
-    </w:p>
-    <w:p>
-      <w:pPr>
-        <w:widowControl w:val="0"/>
-        <w:autoSpaceDE w:val="0"/>
-        <w:autoSpaceDN w:val="0"/>
-        <w:adjustRightInd w:val="0"/>
-        <w:spacing w:line="320" w:lineRule="atLeast"/>
-        <w:rPr>
-          <w:rFonts w:ascii="바탕" w:eastAsia="바탕" w:hAnsi="바탕" w:cs="바탕"/>
-        </w:rPr>
-      </w:pPr>
-    </w:p>
-    <w:p>
-      <w:pPr>
-        <w:widowControl w:val="0"/>
-        <w:autoSpaceDE w:val="0"/>
-        <w:autoSpaceDN w:val="0"/>
-        <w:adjustRightInd w:val="0"/>
-        <w:spacing w:line="320" w:lineRule="atLeast"/>
-        <w:rPr>
-          <w:rFonts w:ascii="바탕" w:eastAsia="바탕" w:hAnsi="바탕" w:cs="바탕"/>
-        </w:rPr>
-      </w:pPr>
-    </w:p>
-    <w:p>
-      <w:pPr>
-        <w:widowControl w:val="0"/>
-        <w:autoSpaceDE w:val="0"/>
-        <w:autoSpaceDN w:val="0"/>
-        <w:adjustRightInd w:val="0"/>
-        <w:spacing w:line="320" w:lineRule="atLeast"/>
-        <w:rPr>
-          <w:rFonts w:ascii="바탕" w:eastAsia="바탕" w:hAnsi="바탕" w:cs="바탕" w:hint="eastAsia"/>
-        </w:rPr>
-      </w:pPr>
-    </w:p>
-    <w:p>
-      <w:pPr>
-        <w:widowControl w:val="0"/>
-        <w:autoSpaceDE w:val="0"/>
-        <w:autoSpaceDN w:val="0"/>
-        <w:adjustRightInd w:val="0"/>
-        <w:spacing w:line="320" w:lineRule="atLeast"/>
-        <w:rPr>
-          <w:rFonts w:ascii="바탕" w:eastAsia="바탕" w:hAnsi="바탕" w:cs="바탕" w:hint="eastAsia"/>
-        </w:rPr>
-      </w:pPr>
-    </w:p>
-    <w:p>
-      <w:pPr>
-        <w:widowControl w:val="0"/>
-        <w:autoSpaceDE w:val="0"/>
-        <w:autoSpaceDN w:val="0"/>
-        <w:adjustRightInd w:val="0"/>
-        <w:spacing w:line="320" w:lineRule="atLeast"/>
-        <w:rPr>
-          <w:rFonts w:ascii="바탕" w:eastAsia="바탕" w:hAnsi="바탕" w:cs="바탕" w:hint="eastAsia"/>
+          <w:rFonts w:ascii="바탕" w:eastAsia="바탕" w:hAnsi="바탕" w:cs="바탕"/>
+        </w:rPr>
+      </w:pPr>
+    </w:p>
+    <w:p>
+      <w:pPr>
+        <w:widowControl w:val="0"/>
+        <w:autoSpaceDE w:val="0"/>
+        <w:autoSpaceDN w:val="0"/>
+        <w:adjustRightInd w:val="0"/>
+        <w:spacing w:line="320" w:lineRule="atLeast"/>
+        <w:rPr>
+          <w:rFonts w:ascii="바탕" w:eastAsia="바탕" w:hAnsi="바탕" w:cs="바탕"/>
+        </w:rPr>
+      </w:pPr>
+    </w:p>
+    <w:p>
+      <w:pPr>
+        <w:widowControl w:val="0"/>
+        <w:autoSpaceDE w:val="0"/>
+        <w:autoSpaceDN w:val="0"/>
+        <w:adjustRightInd w:val="0"/>
+        <w:spacing w:line="320" w:lineRule="atLeast"/>
+        <w:rPr>
+          <w:rFonts w:ascii="바탕" w:eastAsia="바탕" w:hAnsi="바탕" w:cs="바탕"/>
+        </w:rPr>
+      </w:pPr>
+    </w:p>
+    <w:p>
+      <w:pPr>
+        <w:widowControl w:val="0"/>
+        <w:autoSpaceDE w:val="0"/>
+        <w:autoSpaceDN w:val="0"/>
+        <w:adjustRightInd w:val="0"/>
+        <w:spacing w:line="320" w:lineRule="atLeast"/>
+        <w:rPr>
+          <w:rFonts w:ascii="바탕" w:eastAsia="바탕" w:hAnsi="바탕" w:cs="바탕"/>
+        </w:rPr>
+      </w:pPr>
+    </w:p>
+    <w:p>
+      <w:pPr>
+        <w:widowControl w:val="0"/>
+        <w:autoSpaceDE w:val="0"/>
+        <w:autoSpaceDN w:val="0"/>
+        <w:adjustRightInd w:val="0"/>
+        <w:spacing w:line="320" w:lineRule="atLeast"/>
+        <w:rPr>
+          <w:rFonts w:ascii="바탕" w:eastAsia="바탕" w:hAnsi="바탕" w:cs="바탕"/>
+        </w:rPr>
+      </w:pPr>
+    </w:p>
+    <w:p>
+      <w:pPr>
+        <w:widowControl w:val="0"/>
+        <w:autoSpaceDE w:val="0"/>
+        <w:autoSpaceDN w:val="0"/>
+        <w:adjustRightInd w:val="0"/>
+        <w:spacing w:line="320" w:lineRule="atLeast"/>
+        <w:rPr>
+          <w:rFonts w:ascii="바탕" w:eastAsia="바탕" w:hAnsi="바탕" w:cs="바탕"/>
         </w:rPr>
       </w:pPr>
       <w:r>
@@ -1663,30 +1663,18 @@
         <w:rPr>
           <w:rFonts w:ascii="바탕" w:eastAsia="바탕" w:hAnsi="바탕" w:cs="바탕" w:hint="eastAsia"/>
         </w:rPr>
-        <w:t>로 로긴 기능 페이지</w:t>
-      </w:r>
-      <w:r>
-        <w:rPr>
-          <w:rFonts w:ascii="바탕" w:eastAsia="바탕" w:hAnsi="바탕" w:cs="바탕" w:hint="eastAsia"/>
-        </w:rPr>
-        <w:t>와 디비 연결</w:t>
-      </w:r>
-      <w:r>
-        <w:rPr>
-          <w:rFonts w:ascii="바탕" w:eastAsia="바탕" w:hAnsi="바탕" w:cs="바탕" w:hint="eastAsia"/>
-        </w:rPr>
-        <w:t xml:space="preserve"> 구현하기 </w:t>
-      </w:r>
-    </w:p>
-    <w:p>
-      <w:pPr>
-        <w:widowControl w:val="0"/>
-        <w:autoSpaceDE w:val="0"/>
-        <w:autoSpaceDN w:val="0"/>
-        <w:adjustRightInd w:val="0"/>
-        <w:spacing w:line="320" w:lineRule="atLeast"/>
-        <w:rPr>
-          <w:rFonts w:ascii="바탕" w:eastAsia="바탕" w:hAnsi="바탕" w:cs="바탕" w:hint="eastAsia"/>
+        <w:t xml:space="preserve">로 로긴 기능 페이지와 디비 연결 구현하기 </w:t>
+      </w:r>
+    </w:p>
+    <w:p>
+      <w:pPr>
+        <w:widowControl w:val="0"/>
+        <w:autoSpaceDE w:val="0"/>
+        <w:autoSpaceDN w:val="0"/>
+        <w:adjustRightInd w:val="0"/>
+        <w:spacing w:line="320" w:lineRule="atLeast"/>
+        <w:rPr>
+          <w:rFonts w:ascii="바탕" w:eastAsia="바탕" w:hAnsi="바탕" w:cs="바탕"/>
         </w:rPr>
       </w:pPr>
       <w:r>
@@ -1695,12 +1683,1111 @@
         </w:rPr>
         <w:br/>
       </w:r>
+    </w:p>
+    <w:p>
+      <w:pPr>
+        <w:widowControl w:val="0"/>
+        <w:autoSpaceDE w:val="0"/>
+        <w:autoSpaceDN w:val="0"/>
+        <w:adjustRightInd w:val="0"/>
+        <w:spacing w:line="320" w:lineRule="atLeast"/>
+        <w:rPr>
+          <w:rFonts w:ascii="바탕" w:eastAsia="바탕" w:hAnsi="바탕" w:cs="바탕"/>
+        </w:rPr>
+      </w:pPr>
+    </w:p>
+    <w:p>
+      <w:pPr>
+        <w:widowControl w:val="0"/>
+        <w:autoSpaceDE w:val="0"/>
+        <w:autoSpaceDN w:val="0"/>
+        <w:adjustRightInd w:val="0"/>
+        <w:spacing w:line="320" w:lineRule="atLeast"/>
+        <w:rPr>
+          <w:rFonts w:ascii="바탕" w:eastAsia="바탕" w:hAnsi="바탕" w:cs="바탕"/>
+        </w:rPr>
+      </w:pPr>
+      <w:r>
+        <w:rPr>
+          <w:rFonts w:ascii="바탕" w:eastAsia="바탕" w:hAnsi="바탕" w:cs="바탕"/>
+        </w:rPr>
+        <w:t>2015/</w:t>
+      </w:r>
+      <w:r>
+        <w:rPr>
+          <w:rFonts w:ascii="바탕" w:eastAsia="바탕" w:hAnsi="바탕" w:cs="바탕" w:hint="eastAsia"/>
+        </w:rPr>
+        <w:t>12/12</w:t>
+      </w:r>
+    </w:p>
+    <w:p>
+      <w:pPr>
+        <w:widowControl w:val="0"/>
+        <w:autoSpaceDE w:val="0"/>
+        <w:autoSpaceDN w:val="0"/>
+        <w:adjustRightInd w:val="0"/>
+        <w:spacing w:line="320" w:lineRule="atLeast"/>
+        <w:rPr>
+          <w:rFonts w:ascii="바탕" w:eastAsia="바탕" w:hAnsi="바탕" w:cs="바탕"/>
+        </w:rPr>
+      </w:pPr>
+    </w:p>
+    <w:p>
+      <w:pPr>
+        <w:widowControl w:val="0"/>
+        <w:autoSpaceDE w:val="0"/>
+        <w:autoSpaceDN w:val="0"/>
+        <w:adjustRightInd w:val="0"/>
+        <w:spacing w:line="320" w:lineRule="atLeast"/>
+        <w:rPr>
+          <w:rFonts w:ascii="바탕" w:eastAsia="바탕" w:hAnsi="바탕" w:cs="바탕"/>
+        </w:rPr>
+      </w:pPr>
+      <w:r>
+        <w:rPr>
+          <w:rFonts w:ascii="바탕" w:eastAsia="바탕" w:hAnsi="바탕" w:cs="바탕" w:hint="eastAsia"/>
+        </w:rPr>
+        <w:t xml:space="preserve">1. 파일 전송하기 </w:t>
+      </w:r>
+    </w:p>
+    <w:p>
+      <w:pPr>
+        <w:widowControl w:val="0"/>
+        <w:autoSpaceDE w:val="0"/>
+        <w:autoSpaceDN w:val="0"/>
+        <w:adjustRightInd w:val="0"/>
+        <w:spacing w:line="320" w:lineRule="atLeast"/>
+        <w:rPr>
+          <w:rFonts w:ascii="바탕" w:eastAsia="바탕" w:hAnsi="바탕" w:cs="바탕"/>
+        </w:rPr>
+      </w:pPr>
+      <w:r>
+        <w:rPr>
+          <w:rFonts w:ascii="바탕" w:eastAsia="바탕" w:hAnsi="바탕" w:cs="바탕" w:hint="eastAsia"/>
+        </w:rPr>
+        <w:t>아래의 모듈 설치하기</w:t>
+      </w:r>
+    </w:p>
+    <w:p>
+      <w:pPr>
+        <w:widowControl w:val="0"/>
+        <w:autoSpaceDE w:val="0"/>
+        <w:autoSpaceDN w:val="0"/>
+        <w:adjustRightInd w:val="0"/>
+        <w:spacing w:line="320" w:lineRule="atLeast"/>
+        <w:rPr>
+          <w:rFonts w:ascii="바탕" w:eastAsia="바탕" w:hAnsi="바탕" w:cs="바탕"/>
+        </w:rPr>
+      </w:pPr>
+      <w:proofErr w:type="spellStart"/>
+      <w:proofErr w:type="gramStart"/>
+      <w:r>
+        <w:rPr>
+          <w:rFonts w:ascii="바탕" w:eastAsia="바탕" w:hAnsi="바탕" w:cs="바탕"/>
+        </w:rPr>
+        <w:t>var</w:t>
+      </w:r>
+      <w:proofErr w:type="spellEnd"/>
+      <w:proofErr w:type="gramEnd"/>
+      <w:r>
+        <w:rPr>
+          <w:rFonts w:ascii="바탕" w:eastAsia="바탕" w:hAnsi="바탕" w:cs="바탕"/>
+        </w:rPr>
+        <w:t xml:space="preserve"> </w:t>
+      </w:r>
+      <w:proofErr w:type="spellStart"/>
+      <w:r>
+        <w:rPr>
+          <w:rFonts w:ascii="바탕" w:eastAsia="바탕" w:hAnsi="바탕" w:cs="바탕"/>
+        </w:rPr>
+        <w:t>multer</w:t>
+      </w:r>
+      <w:proofErr w:type="spellEnd"/>
+      <w:r>
+        <w:rPr>
+          <w:rFonts w:ascii="바탕" w:eastAsia="바탕" w:hAnsi="바탕" w:cs="바탕"/>
+        </w:rPr>
+        <w:t xml:space="preserve">  = require('</w:t>
+      </w:r>
+      <w:proofErr w:type="spellStart"/>
+      <w:r>
+        <w:rPr>
+          <w:rFonts w:ascii="바탕" w:eastAsia="바탕" w:hAnsi="바탕" w:cs="바탕"/>
+        </w:rPr>
+        <w:t>multer</w:t>
+      </w:r>
+      <w:proofErr w:type="spellEnd"/>
+      <w:r>
+        <w:rPr>
+          <w:rFonts w:ascii="바탕" w:eastAsia="바탕" w:hAnsi="바탕" w:cs="바탕"/>
+        </w:rPr>
+        <w:t>');</w:t>
+      </w:r>
+    </w:p>
+    <w:p>
+      <w:pPr>
+        <w:widowControl w:val="0"/>
+        <w:autoSpaceDE w:val="0"/>
+        <w:autoSpaceDN w:val="0"/>
+        <w:adjustRightInd w:val="0"/>
+        <w:spacing w:line="320" w:lineRule="atLeast"/>
+        <w:rPr>
+          <w:rFonts w:ascii="바탕" w:eastAsia="바탕" w:hAnsi="바탕" w:cs="바탕"/>
+        </w:rPr>
+      </w:pPr>
+      <w:proofErr w:type="spellStart"/>
+      <w:proofErr w:type="gramStart"/>
+      <w:r>
+        <w:rPr>
+          <w:rFonts w:ascii="바탕" w:eastAsia="바탕" w:hAnsi="바탕" w:cs="바탕"/>
+        </w:rPr>
+        <w:t>var</w:t>
+      </w:r>
+      <w:proofErr w:type="spellEnd"/>
+      <w:proofErr w:type="gramEnd"/>
+      <w:r>
+        <w:rPr>
+          <w:rFonts w:ascii="바탕" w:eastAsia="바탕" w:hAnsi="바탕" w:cs="바탕"/>
+        </w:rPr>
+        <w:t xml:space="preserve"> </w:t>
+      </w:r>
+      <w:proofErr w:type="spellStart"/>
+      <w:r>
+        <w:rPr>
+          <w:rFonts w:ascii="바탕" w:eastAsia="바탕" w:hAnsi="바탕" w:cs="바탕"/>
+        </w:rPr>
+        <w:t>fs</w:t>
+      </w:r>
+      <w:proofErr w:type="spellEnd"/>
+      <w:r>
+        <w:rPr>
+          <w:rFonts w:ascii="바탕" w:eastAsia="바탕" w:hAnsi="바탕" w:cs="바탕"/>
+        </w:rPr>
+        <w:t xml:space="preserve"> = require('</w:t>
+      </w:r>
+      <w:proofErr w:type="spellStart"/>
+      <w:r>
+        <w:rPr>
+          <w:rFonts w:ascii="바탕" w:eastAsia="바탕" w:hAnsi="바탕" w:cs="바탕"/>
+        </w:rPr>
+        <w:t>fs</w:t>
+      </w:r>
+      <w:proofErr w:type="spellEnd"/>
+      <w:r>
+        <w:rPr>
+          <w:rFonts w:ascii="바탕" w:eastAsia="바탕" w:hAnsi="바탕" w:cs="바탕"/>
+        </w:rPr>
+        <w:t>');</w:t>
+      </w:r>
+    </w:p>
+    <w:p>
+      <w:pPr>
+        <w:widowControl w:val="0"/>
+        <w:autoSpaceDE w:val="0"/>
+        <w:autoSpaceDN w:val="0"/>
+        <w:adjustRightInd w:val="0"/>
+        <w:spacing w:line="320" w:lineRule="atLeast"/>
+        <w:rPr>
+          <w:rFonts w:ascii="바탕" w:eastAsia="바탕" w:hAnsi="바탕" w:cs="바탕"/>
+        </w:rPr>
+      </w:pPr>
+      <w:proofErr w:type="spellStart"/>
+      <w:proofErr w:type="gramStart"/>
+      <w:r>
+        <w:rPr>
+          <w:rFonts w:ascii="바탕" w:eastAsia="바탕" w:hAnsi="바탕" w:cs="바탕"/>
+        </w:rPr>
+        <w:t>var</w:t>
+      </w:r>
+      <w:proofErr w:type="spellEnd"/>
+      <w:proofErr w:type="gramEnd"/>
+      <w:r>
+        <w:rPr>
+          <w:rFonts w:ascii="바탕" w:eastAsia="바탕" w:hAnsi="바탕" w:cs="바탕"/>
+        </w:rPr>
+        <w:t xml:space="preserve"> path = require('path');</w:t>
+      </w:r>
+    </w:p>
+    <w:p>
+      <w:pPr>
+        <w:widowControl w:val="0"/>
+        <w:autoSpaceDE w:val="0"/>
+        <w:autoSpaceDN w:val="0"/>
+        <w:adjustRightInd w:val="0"/>
+        <w:spacing w:line="320" w:lineRule="atLeast"/>
+        <w:rPr>
+          <w:rFonts w:ascii="바탕" w:eastAsia="바탕" w:hAnsi="바탕" w:cs="바탕"/>
+        </w:rPr>
+      </w:pPr>
+    </w:p>
+    <w:p>
+      <w:pPr>
+        <w:widowControl w:val="0"/>
+        <w:autoSpaceDE w:val="0"/>
+        <w:autoSpaceDN w:val="0"/>
+        <w:adjustRightInd w:val="0"/>
+        <w:spacing w:line="320" w:lineRule="atLeast"/>
+        <w:rPr>
+          <w:rFonts w:ascii="바탕" w:eastAsia="바탕" w:hAnsi="바탕" w:cs="바탕"/>
+        </w:rPr>
+      </w:pPr>
+      <w:proofErr w:type="spellStart"/>
+      <w:proofErr w:type="gramStart"/>
+      <w:r>
+        <w:rPr>
+          <w:rFonts w:ascii="바탕" w:eastAsia="바탕" w:hAnsi="바탕" w:cs="바탕"/>
+        </w:rPr>
+        <w:t>var</w:t>
+      </w:r>
+      <w:proofErr w:type="spellEnd"/>
+      <w:proofErr w:type="gramEnd"/>
+      <w:r>
+        <w:rPr>
+          <w:rFonts w:ascii="바탕" w:eastAsia="바탕" w:hAnsi="바탕" w:cs="바탕"/>
+        </w:rPr>
+        <w:t xml:space="preserve"> upload = </w:t>
+      </w:r>
+      <w:proofErr w:type="spellStart"/>
+      <w:r>
+        <w:rPr>
+          <w:rFonts w:ascii="바탕" w:eastAsia="바탕" w:hAnsi="바탕" w:cs="바탕"/>
+        </w:rPr>
+        <w:t>multer</w:t>
+      </w:r>
+      <w:proofErr w:type="spellEnd"/>
+      <w:r>
+        <w:rPr>
+          <w:rFonts w:ascii="바탕" w:eastAsia="바탕" w:hAnsi="바탕" w:cs="바탕"/>
+        </w:rPr>
+        <w:t xml:space="preserve">({ </w:t>
+      </w:r>
+      <w:proofErr w:type="spellStart"/>
+      <w:r>
+        <w:rPr>
+          <w:rFonts w:ascii="바탕" w:eastAsia="바탕" w:hAnsi="바탕" w:cs="바탕"/>
+        </w:rPr>
+        <w:t>dest</w:t>
+      </w:r>
+      <w:proofErr w:type="spellEnd"/>
+      <w:r>
+        <w:rPr>
+          <w:rFonts w:ascii="바탕" w:eastAsia="바탕" w:hAnsi="바탕" w:cs="바탕"/>
+        </w:rPr>
+        <w:t>: 'uploads/' });</w:t>
+      </w:r>
+    </w:p>
+    <w:p>
+      <w:pPr>
+        <w:widowControl w:val="0"/>
+        <w:autoSpaceDE w:val="0"/>
+        <w:autoSpaceDN w:val="0"/>
+        <w:adjustRightInd w:val="0"/>
+        <w:spacing w:line="320" w:lineRule="atLeast"/>
+        <w:rPr>
+          <w:rFonts w:ascii="바탕" w:eastAsia="바탕" w:hAnsi="바탕" w:cs="바탕"/>
+        </w:rPr>
+      </w:pPr>
+      <w:r>
+        <w:rPr>
+          <w:rFonts w:ascii="바탕" w:eastAsia="바탕" w:hAnsi="바탕" w:cs="바탕"/>
+        </w:rPr>
+        <w:t>form</w:t>
+      </w:r>
+      <w:r>
+        <w:rPr>
+          <w:rFonts w:ascii="바탕" w:eastAsia="바탕" w:hAnsi="바탕" w:cs="바탕" w:hint="eastAsia"/>
+        </w:rPr>
+        <w:t xml:space="preserve">의 </w:t>
+      </w:r>
+      <w:r>
+        <w:rPr>
+          <w:rFonts w:ascii="바탕" w:eastAsia="바탕" w:hAnsi="바탕" w:cs="바탕"/>
+        </w:rPr>
+        <w:t xml:space="preserve">file field name </w:t>
+      </w:r>
+      <w:r>
+        <w:rPr>
+          <w:rFonts w:ascii="바탕" w:eastAsia="바탕" w:hAnsi="바탕" w:cs="바탕" w:hint="eastAsia"/>
+        </w:rPr>
+        <w:t xml:space="preserve">을  </w:t>
+      </w:r>
+      <w:proofErr w:type="spellStart"/>
+      <w:r>
+        <w:rPr>
+          <w:rFonts w:ascii="바탕" w:eastAsia="바탕" w:hAnsi="바탕" w:cs="바탕"/>
+        </w:rPr>
+        <w:t>api</w:t>
+      </w:r>
+      <w:proofErr w:type="spellEnd"/>
+      <w:r>
+        <w:rPr>
+          <w:rFonts w:ascii="바탕" w:eastAsia="바탕" w:hAnsi="바탕" w:cs="바탕"/>
+        </w:rPr>
+        <w:t xml:space="preserve"> </w:t>
+      </w:r>
+      <w:r>
+        <w:rPr>
+          <w:rFonts w:ascii="바탕" w:eastAsia="바탕" w:hAnsi="바탕" w:cs="바탕" w:hint="eastAsia"/>
+        </w:rPr>
+        <w:t xml:space="preserve">서버 구현시, </w:t>
+      </w:r>
+    </w:p>
+    <w:p>
+      <w:pPr>
+        <w:widowControl w:val="0"/>
+        <w:autoSpaceDE w:val="0"/>
+        <w:autoSpaceDN w:val="0"/>
+        <w:adjustRightInd w:val="0"/>
+        <w:spacing w:line="320" w:lineRule="atLeast"/>
+        <w:rPr>
+          <w:rFonts w:ascii="바탕" w:eastAsia="바탕" w:hAnsi="바탕" w:cs="바탕"/>
+        </w:rPr>
+      </w:pPr>
+      <w:r>
+        <w:rPr>
+          <w:rFonts w:ascii="바탕" w:eastAsia="바탕" w:hAnsi="바탕" w:cs="바탕"/>
+        </w:rPr>
+        <w:t>&lt;</w:t>
+      </w:r>
+      <w:proofErr w:type="gramStart"/>
+      <w:r>
+        <w:rPr>
+          <w:rFonts w:ascii="바탕" w:eastAsia="바탕" w:hAnsi="바탕" w:cs="바탕"/>
+        </w:rPr>
+        <w:t>input</w:t>
+      </w:r>
+      <w:proofErr w:type="gramEnd"/>
+      <w:r>
+        <w:rPr>
+          <w:rFonts w:ascii="바탕" w:eastAsia="바탕" w:hAnsi="바탕" w:cs="바탕"/>
+        </w:rPr>
+        <w:t xml:space="preserve"> type="file" </w:t>
+      </w:r>
+      <w:r>
+        <w:rPr>
+          <w:rFonts w:ascii="바탕" w:eastAsia="바탕" w:hAnsi="바탕" w:cs="바탕"/>
+          <w:color w:val="FF0000"/>
+        </w:rPr>
+        <w:t>name="</w:t>
+      </w:r>
+      <w:proofErr w:type="spellStart"/>
+      <w:r>
+        <w:rPr>
+          <w:rFonts w:ascii="바탕" w:eastAsia="바탕" w:hAnsi="바탕" w:cs="바탕"/>
+          <w:color w:val="FF0000"/>
+        </w:rPr>
+        <w:t>filefield</w:t>
+      </w:r>
+      <w:proofErr w:type="spellEnd"/>
+      <w:r>
+        <w:rPr>
+          <w:rFonts w:ascii="바탕" w:eastAsia="바탕" w:hAnsi="바탕" w:cs="바탕"/>
+          <w:color w:val="FF0000"/>
+        </w:rPr>
+        <w:t>"</w:t>
+      </w:r>
+      <w:r>
+        <w:rPr>
+          <w:rFonts w:ascii="바탕" w:eastAsia="바탕" w:hAnsi="바탕" w:cs="바탕"/>
+        </w:rPr>
+        <w:t>&gt;&lt;</w:t>
+      </w:r>
+      <w:proofErr w:type="spellStart"/>
+      <w:r>
+        <w:rPr>
+          <w:rFonts w:ascii="바탕" w:eastAsia="바탕" w:hAnsi="바탕" w:cs="바탕"/>
+        </w:rPr>
+        <w:t>br</w:t>
+      </w:r>
+      <w:proofErr w:type="spellEnd"/>
+      <w:r>
+        <w:rPr>
+          <w:rFonts w:ascii="바탕" w:eastAsia="바탕" w:hAnsi="바탕" w:cs="바탕"/>
+        </w:rPr>
+        <w:t>/&gt;</w:t>
+      </w:r>
+    </w:p>
+    <w:p>
+      <w:pPr>
+        <w:widowControl w:val="0"/>
+        <w:autoSpaceDE w:val="0"/>
+        <w:autoSpaceDN w:val="0"/>
+        <w:adjustRightInd w:val="0"/>
+        <w:spacing w:line="320" w:lineRule="atLeast"/>
+        <w:rPr>
+          <w:rFonts w:ascii="바탕" w:eastAsia="바탕" w:hAnsi="바탕" w:cs="바탕"/>
+        </w:rPr>
+      </w:pPr>
+      <w:r>
+        <w:rPr>
+          <w:rFonts w:ascii="바탕" w:eastAsia="바탕" w:hAnsi="바탕" w:cs="바탕" w:hint="eastAsia"/>
+        </w:rPr>
+        <w:t xml:space="preserve">사용했던 변수를 아래와 같이 구현해줘야 함. (그래야 </w:t>
+      </w:r>
+      <w:r>
+        <w:rPr>
+          <w:rFonts w:ascii="바탕" w:eastAsia="바탕" w:hAnsi="바탕" w:cs="바탕"/>
+        </w:rPr>
+        <w:t>file</w:t>
+      </w:r>
+      <w:r>
+        <w:rPr>
+          <w:rFonts w:ascii="바탕" w:eastAsia="바탕" w:hAnsi="바탕" w:cs="바탕" w:hint="eastAsia"/>
+        </w:rPr>
+        <w:t>변수 사용해서 화일정보 얻어 전송 가능</w:t>
+      </w:r>
+    </w:p>
+    <w:p>
+      <w:pPr>
+        <w:rPr>
+          <w:rFonts w:ascii="바탕" w:eastAsia="바탕" w:hAnsi="바탕" w:cs="바탕"/>
+        </w:rPr>
+      </w:pPr>
+      <w:proofErr w:type="spellStart"/>
+      <w:r>
+        <w:rPr>
+          <w:rFonts w:ascii="바탕" w:eastAsia="바탕" w:hAnsi="바탕" w:cs="바탕"/>
+        </w:rPr>
+        <w:t>app.post</w:t>
+      </w:r>
+      <w:proofErr w:type="spellEnd"/>
+      <w:r>
+        <w:rPr>
+          <w:rFonts w:ascii="바탕" w:eastAsia="바탕" w:hAnsi="바탕" w:cs="바탕"/>
+        </w:rPr>
+        <w:t xml:space="preserve">('/upload/:id', </w:t>
+      </w:r>
+      <w:proofErr w:type="spellStart"/>
+      <w:r>
+        <w:rPr>
+          <w:rFonts w:ascii="바탕" w:eastAsia="바탕" w:hAnsi="바탕" w:cs="바탕"/>
+          <w:color w:val="FF0000"/>
+        </w:rPr>
+        <w:t>upload.single</w:t>
+      </w:r>
+      <w:proofErr w:type="spellEnd"/>
+      <w:r>
+        <w:rPr>
+          <w:rFonts w:ascii="바탕" w:eastAsia="바탕" w:hAnsi="바탕" w:cs="바탕"/>
+          <w:color w:val="FF0000"/>
+        </w:rPr>
+        <w:t>('</w:t>
+      </w:r>
+      <w:proofErr w:type="spellStart"/>
+      <w:r>
+        <w:rPr>
+          <w:rFonts w:ascii="바탕" w:eastAsia="바탕" w:hAnsi="바탕" w:cs="바탕"/>
+          <w:color w:val="FF0000"/>
+        </w:rPr>
+        <w:t>filefield</w:t>
+      </w:r>
+      <w:proofErr w:type="spellEnd"/>
+      <w:r>
+        <w:rPr>
+          <w:rFonts w:ascii="바탕" w:eastAsia="바탕" w:hAnsi="바탕" w:cs="바탕"/>
+          <w:color w:val="FF0000"/>
+        </w:rPr>
+        <w:t xml:space="preserve">'), </w:t>
+      </w:r>
+      <w:r>
+        <w:rPr>
+          <w:rFonts w:ascii="바탕" w:eastAsia="바탕" w:hAnsi="바탕" w:cs="바탕"/>
+        </w:rPr>
+        <w:t>function(</w:t>
+      </w:r>
+      <w:proofErr w:type="spellStart"/>
+      <w:r>
+        <w:rPr>
+          <w:rFonts w:ascii="바탕" w:eastAsia="바탕" w:hAnsi="바탕" w:cs="바탕"/>
+        </w:rPr>
+        <w:t>req</w:t>
+      </w:r>
+      <w:proofErr w:type="spellEnd"/>
+      <w:r>
+        <w:rPr>
+          <w:rFonts w:ascii="바탕" w:eastAsia="바탕" w:hAnsi="바탕" w:cs="바탕"/>
+        </w:rPr>
+        <w:t>, res, next)</w:t>
+      </w:r>
+      <w:r>
+        <w:rPr>
+          <w:rFonts w:ascii="바탕" w:eastAsia="바탕" w:hAnsi="바탕" w:cs="바탕" w:hint="eastAsia"/>
+        </w:rPr>
+        <w:t xml:space="preserve"> 와 같이 구현해줘야 함</w:t>
+      </w:r>
+    </w:p>
+    <w:p>
+      <w:pPr>
+        <w:rPr>
+          <w:rFonts w:ascii="바탕" w:eastAsia="바탕" w:hAnsi="바탕" w:cs="바탕"/>
+        </w:rPr>
+      </w:pPr>
+      <w:r>
+        <w:rPr>
+          <w:rFonts w:ascii="바탕" w:eastAsia="바탕" w:hAnsi="바탕" w:cs="바탕"/>
+        </w:rPr>
+        <w:t>html</w:t>
+      </w:r>
+      <w:r>
+        <w:rPr>
+          <w:rFonts w:ascii="바탕" w:eastAsia="바탕" w:hAnsi="바탕" w:cs="바탕" w:hint="eastAsia"/>
+        </w:rPr>
+        <w:t xml:space="preserve">에서  </w:t>
+      </w:r>
+      <w:proofErr w:type="spellStart"/>
+      <w:r>
+        <w:rPr>
+          <w:rFonts w:ascii="바탕" w:eastAsia="바탕" w:hAnsi="바탕" w:cs="바탕"/>
+        </w:rPr>
+        <w:t>api</w:t>
+      </w:r>
+      <w:proofErr w:type="spellEnd"/>
+      <w:r>
+        <w:rPr>
+          <w:rFonts w:ascii="바탕" w:eastAsia="바탕" w:hAnsi="바탕" w:cs="바탕" w:hint="eastAsia"/>
+        </w:rPr>
+        <w:t>서버에 변수 전달 방법</w:t>
+      </w:r>
+    </w:p>
+    <w:p>
+      <w:pPr>
+        <w:pStyle w:val="ListParagraph"/>
+        <w:numPr>
+          <w:ilvl w:val="0"/>
+          <w:numId w:val="3"/>
+        </w:numPr>
+        <w:rPr>
+          <w:rFonts w:ascii="바탕" w:eastAsia="바탕" w:hAnsi="바탕" w:cs="바탕"/>
+        </w:rPr>
+      </w:pPr>
+      <w:r>
+        <w:rPr>
+          <w:rFonts w:ascii="바탕" w:eastAsia="바탕" w:hAnsi="바탕" w:cs="바탕"/>
+        </w:rPr>
+        <w:t>form</w:t>
+      </w:r>
+      <w:r>
+        <w:rPr>
+          <w:rFonts w:ascii="바탕" w:eastAsia="바탕" w:hAnsi="바탕" w:cs="바탕" w:hint="eastAsia"/>
+        </w:rPr>
+        <w:t xml:space="preserve">의 </w:t>
+      </w:r>
+      <w:r>
+        <w:rPr>
+          <w:rFonts w:ascii="바탕" w:eastAsia="바탕" w:hAnsi="바탕" w:cs="바탕"/>
+        </w:rPr>
+        <w:t>input</w:t>
+      </w:r>
+      <w:r>
+        <w:rPr>
+          <w:rFonts w:ascii="바탕" w:eastAsia="바탕" w:hAnsi="바탕" w:cs="바탕" w:hint="eastAsia"/>
+        </w:rPr>
+        <w:t xml:space="preserve">으로 전달하는 방법과 </w:t>
+      </w:r>
+      <w:proofErr w:type="spellStart"/>
+      <w:r>
+        <w:rPr>
+          <w:rFonts w:ascii="바탕" w:eastAsia="바탕" w:hAnsi="바탕" w:cs="바탕"/>
+        </w:rPr>
+        <w:t>api</w:t>
+      </w:r>
+      <w:proofErr w:type="spellEnd"/>
+      <w:r>
+        <w:rPr>
+          <w:rFonts w:ascii="바탕" w:eastAsia="바탕" w:hAnsi="바탕" w:cs="바탕" w:hint="eastAsia"/>
+        </w:rPr>
+        <w:t xml:space="preserve">의 </w:t>
+      </w:r>
+      <w:r>
+        <w:rPr>
+          <w:rFonts w:ascii="바탕" w:eastAsia="바탕" w:hAnsi="바탕" w:cs="바탕"/>
+        </w:rPr>
+        <w:t>pa</w:t>
+      </w:r>
+      <w:r>
+        <w:rPr>
+          <w:rFonts w:ascii="바탕" w:eastAsia="바탕" w:hAnsi="바탕" w:cs="바탕" w:hint="eastAsia"/>
+        </w:rPr>
+        <w:t xml:space="preserve">th로 전달하는 방법 있음 </w:t>
+      </w:r>
+    </w:p>
+    <w:p>
+      <w:pPr>
+        <w:pStyle w:val="ListParagraph"/>
+        <w:rPr>
+          <w:rFonts w:ascii="바탕" w:eastAsia="바탕" w:hAnsi="바탕" w:cs="바탕"/>
+        </w:rPr>
+      </w:pPr>
+    </w:p>
+    <w:p>
+      <w:pPr>
+        <w:pBdr>
+          <w:top w:val="single" w:sz="6" w:space="19" w:color="323232"/>
+          <w:left w:val="single" w:sz="6" w:space="15" w:color="323232"/>
+          <w:bottom w:val="single" w:sz="6" w:space="19" w:color="323232"/>
+          <w:right w:val="single" w:sz="6" w:space="15" w:color="323232"/>
+        </w:pBdr>
+        <w:tabs>
+          <w:tab w:val="left" w:pos="916"/>
+          <w:tab w:val="left" w:pos="1832"/>
+          <w:tab w:val="left" w:pos="2748"/>
+          <w:tab w:val="left" w:pos="3664"/>
+          <w:tab w:val="left" w:pos="4580"/>
+          <w:tab w:val="left" w:pos="5496"/>
+          <w:tab w:val="left" w:pos="6412"/>
+          <w:tab w:val="left" w:pos="7328"/>
+          <w:tab w:val="left" w:pos="8244"/>
+          <w:tab w:val="left" w:pos="9160"/>
+          <w:tab w:val="left" w:pos="10076"/>
+          <w:tab w:val="left" w:pos="10992"/>
+          <w:tab w:val="left" w:pos="11908"/>
+          <w:tab w:val="left" w:pos="12824"/>
+          <w:tab w:val="left" w:pos="13740"/>
+          <w:tab w:val="left" w:pos="14656"/>
+        </w:tabs>
+        <w:spacing w:before="300" w:after="300" w:line="315" w:lineRule="atLeast"/>
+        <w:ind w:left="150" w:right="150"/>
+        <w:rPr>
+          <w:rFonts w:ascii="바탕" w:eastAsia="바탕" w:hAnsi="바탕" w:cs="바탕"/>
+          <w:color w:val="8B8B8B"/>
+          <w:sz w:val="20"/>
+          <w:szCs w:val="20"/>
+        </w:rPr>
+      </w:pPr>
+      <w:proofErr w:type="spellStart"/>
+      <w:r>
+        <w:rPr>
+          <w:rFonts w:ascii="Helvetica Neue" w:hAnsi="Helvetica Neue" w:cs="Courier"/>
+          <w:color w:val="8B8B8B"/>
+          <w:sz w:val="20"/>
+          <w:szCs w:val="20"/>
+        </w:rPr>
+        <w:t>api</w:t>
+      </w:r>
+      <w:proofErr w:type="spellEnd"/>
+      <w:r>
+        <w:rPr>
+          <w:rFonts w:ascii="Helvetica Neue" w:hAnsi="Helvetica Neue" w:cs="Courier"/>
+          <w:color w:val="8B8B8B"/>
+          <w:sz w:val="20"/>
+          <w:szCs w:val="20"/>
+        </w:rPr>
+        <w:t xml:space="preserve"> server </w:t>
+      </w:r>
+      <w:r>
+        <w:rPr>
+          <w:rFonts w:ascii="바탕" w:eastAsia="바탕" w:hAnsi="바탕" w:cs="바탕" w:hint="eastAsia"/>
+          <w:color w:val="8B8B8B"/>
+          <w:sz w:val="20"/>
+          <w:szCs w:val="20"/>
+        </w:rPr>
+        <w:t>기능 이름</w:t>
+      </w:r>
+      <w:r>
+        <w:rPr>
+          <w:rFonts w:ascii="Helvetica Neue" w:hAnsi="Helvetica Neue" w:cs="Courier"/>
+          <w:color w:val="8B8B8B"/>
+          <w:sz w:val="20"/>
+          <w:szCs w:val="20"/>
+        </w:rPr>
+        <w:t>/user/id</w:t>
+      </w:r>
+      <w:r>
+        <w:rPr>
+          <w:rFonts w:ascii="바탕" w:eastAsia="바탕" w:hAnsi="바탕" w:cs="바탕" w:hint="eastAsia"/>
+          <w:color w:val="8B8B8B"/>
+          <w:sz w:val="20"/>
+          <w:szCs w:val="20"/>
+        </w:rPr>
+        <w:t>로 호출할 수 있음</w:t>
+      </w:r>
+    </w:p>
+    <w:p>
+      <w:pPr>
+        <w:pBdr>
+          <w:top w:val="single" w:sz="6" w:space="19" w:color="323232"/>
+          <w:left w:val="single" w:sz="6" w:space="15" w:color="323232"/>
+          <w:bottom w:val="single" w:sz="6" w:space="19" w:color="323232"/>
+          <w:right w:val="single" w:sz="6" w:space="15" w:color="323232"/>
+        </w:pBdr>
+        <w:tabs>
+          <w:tab w:val="left" w:pos="916"/>
+          <w:tab w:val="left" w:pos="1832"/>
+          <w:tab w:val="left" w:pos="2748"/>
+          <w:tab w:val="left" w:pos="3664"/>
+          <w:tab w:val="left" w:pos="4580"/>
+          <w:tab w:val="left" w:pos="5496"/>
+          <w:tab w:val="left" w:pos="6412"/>
+          <w:tab w:val="left" w:pos="7328"/>
+          <w:tab w:val="left" w:pos="8244"/>
+          <w:tab w:val="left" w:pos="9160"/>
+          <w:tab w:val="left" w:pos="10076"/>
+          <w:tab w:val="left" w:pos="10992"/>
+          <w:tab w:val="left" w:pos="11908"/>
+          <w:tab w:val="left" w:pos="12824"/>
+          <w:tab w:val="left" w:pos="13740"/>
+          <w:tab w:val="left" w:pos="14656"/>
+        </w:tabs>
+        <w:spacing w:before="300" w:after="300" w:line="315" w:lineRule="atLeast"/>
+        <w:ind w:left="150" w:right="150"/>
+        <w:rPr>
+          <w:rFonts w:ascii="Helvetica Neue" w:hAnsi="Helvetica Neue" w:cs="Courier"/>
+          <w:color w:val="8B8B8B"/>
+          <w:sz w:val="20"/>
+          <w:szCs w:val="20"/>
+        </w:rPr>
+      </w:pPr>
+      <w:proofErr w:type="spellStart"/>
+      <w:proofErr w:type="gramStart"/>
+      <w:r>
+        <w:rPr>
+          <w:rFonts w:ascii="Helvetica Neue" w:hAnsi="Helvetica Neue" w:cs="Courier"/>
+          <w:color w:val="8B8B8B"/>
+          <w:sz w:val="20"/>
+          <w:szCs w:val="20"/>
+        </w:rPr>
+        <w:t>app.get</w:t>
+      </w:r>
+      <w:proofErr w:type="spellEnd"/>
+      <w:proofErr w:type="gramEnd"/>
+      <w:r>
+        <w:rPr>
+          <w:rFonts w:ascii="Helvetica Neue" w:hAnsi="Helvetica Neue" w:cs="Courier"/>
+          <w:color w:val="8B8B8B"/>
+          <w:sz w:val="20"/>
+          <w:szCs w:val="20"/>
+        </w:rPr>
+        <w:t>('/user/:id', function(</w:t>
+      </w:r>
+      <w:proofErr w:type="spellStart"/>
+      <w:r>
+        <w:rPr>
+          <w:rFonts w:ascii="Helvetica Neue" w:hAnsi="Helvetica Neue" w:cs="Courier"/>
+          <w:color w:val="8B8B8B"/>
+          <w:sz w:val="20"/>
+          <w:szCs w:val="20"/>
+        </w:rPr>
+        <w:t>req</w:t>
+      </w:r>
+      <w:proofErr w:type="spellEnd"/>
+      <w:r>
+        <w:rPr>
+          <w:rFonts w:ascii="Helvetica Neue" w:hAnsi="Helvetica Neue" w:cs="Courier"/>
+          <w:color w:val="8B8B8B"/>
+          <w:sz w:val="20"/>
+          <w:szCs w:val="20"/>
+        </w:rPr>
+        <w:t xml:space="preserve">, res){     </w:t>
+      </w:r>
+    </w:p>
+    <w:p>
+      <w:pPr>
+        <w:pBdr>
+          <w:top w:val="single" w:sz="6" w:space="19" w:color="323232"/>
+          <w:left w:val="single" w:sz="6" w:space="15" w:color="323232"/>
+          <w:bottom w:val="single" w:sz="6" w:space="19" w:color="323232"/>
+          <w:right w:val="single" w:sz="6" w:space="15" w:color="323232"/>
+        </w:pBdr>
+        <w:tabs>
+          <w:tab w:val="left" w:pos="916"/>
+          <w:tab w:val="left" w:pos="1832"/>
+          <w:tab w:val="left" w:pos="2748"/>
+          <w:tab w:val="left" w:pos="3664"/>
+          <w:tab w:val="left" w:pos="4580"/>
+          <w:tab w:val="left" w:pos="5496"/>
+          <w:tab w:val="left" w:pos="6412"/>
+          <w:tab w:val="left" w:pos="7328"/>
+          <w:tab w:val="left" w:pos="8244"/>
+          <w:tab w:val="left" w:pos="9160"/>
+          <w:tab w:val="left" w:pos="10076"/>
+          <w:tab w:val="left" w:pos="10992"/>
+          <w:tab w:val="left" w:pos="11908"/>
+          <w:tab w:val="left" w:pos="12824"/>
+          <w:tab w:val="left" w:pos="13740"/>
+          <w:tab w:val="left" w:pos="14656"/>
+        </w:tabs>
+        <w:spacing w:before="300" w:after="300" w:line="315" w:lineRule="atLeast"/>
+        <w:ind w:left="150" w:right="150"/>
+        <w:rPr>
+          <w:rFonts w:ascii="Helvetica Neue" w:hAnsi="Helvetica Neue" w:cs="Courier"/>
+          <w:color w:val="8B8B8B"/>
+          <w:sz w:val="20"/>
+          <w:szCs w:val="20"/>
+        </w:rPr>
+      </w:pPr>
+      <w:r>
+        <w:rPr>
+          <w:rFonts w:ascii="Helvetica Neue" w:hAnsi="Helvetica Neue" w:cs="Courier"/>
+          <w:color w:val="8B8B8B"/>
+          <w:sz w:val="20"/>
+          <w:szCs w:val="20"/>
+        </w:rPr>
+        <w:tab/>
+      </w:r>
+      <w:proofErr w:type="spellStart"/>
+      <w:proofErr w:type="gramStart"/>
+      <w:r>
+        <w:rPr>
+          <w:rFonts w:ascii="Helvetica Neue" w:hAnsi="Helvetica Neue" w:cs="Courier"/>
+          <w:color w:val="8B8B8B"/>
+          <w:sz w:val="20"/>
+          <w:szCs w:val="20"/>
+        </w:rPr>
+        <w:t>res.send</w:t>
+      </w:r>
+      <w:proofErr w:type="spellEnd"/>
+      <w:proofErr w:type="gramEnd"/>
+      <w:r>
+        <w:rPr>
+          <w:rFonts w:ascii="Helvetica Neue" w:hAnsi="Helvetica Neue" w:cs="Courier"/>
+          <w:color w:val="8B8B8B"/>
+          <w:sz w:val="20"/>
+          <w:szCs w:val="20"/>
+        </w:rPr>
+        <w:t xml:space="preserve">('user ' + req.params.id); </w:t>
+      </w:r>
+    </w:p>
+    <w:p>
+      <w:pPr>
+        <w:pBdr>
+          <w:top w:val="single" w:sz="6" w:space="19" w:color="323232"/>
+          <w:left w:val="single" w:sz="6" w:space="15" w:color="323232"/>
+          <w:bottom w:val="single" w:sz="6" w:space="19" w:color="323232"/>
+          <w:right w:val="single" w:sz="6" w:space="15" w:color="323232"/>
+        </w:pBdr>
+        <w:tabs>
+          <w:tab w:val="left" w:pos="916"/>
+          <w:tab w:val="left" w:pos="1832"/>
+          <w:tab w:val="left" w:pos="2748"/>
+          <w:tab w:val="left" w:pos="3664"/>
+          <w:tab w:val="left" w:pos="4580"/>
+          <w:tab w:val="left" w:pos="5496"/>
+          <w:tab w:val="left" w:pos="6412"/>
+          <w:tab w:val="left" w:pos="7328"/>
+          <w:tab w:val="left" w:pos="8244"/>
+          <w:tab w:val="left" w:pos="9160"/>
+          <w:tab w:val="left" w:pos="10076"/>
+          <w:tab w:val="left" w:pos="10992"/>
+          <w:tab w:val="left" w:pos="11908"/>
+          <w:tab w:val="left" w:pos="12824"/>
+          <w:tab w:val="left" w:pos="13740"/>
+          <w:tab w:val="left" w:pos="14656"/>
+        </w:tabs>
+        <w:spacing w:before="300" w:after="300" w:line="315" w:lineRule="atLeast"/>
+        <w:ind w:left="150" w:right="150"/>
+        <w:rPr>
+          <w:rFonts w:ascii="Courier" w:hAnsi="Courier" w:cs="Courier"/>
+          <w:color w:val="8B8B8B"/>
+          <w:sz w:val="21"/>
+          <w:szCs w:val="21"/>
+        </w:rPr>
+      </w:pPr>
+      <w:r>
+        <w:rPr>
+          <w:rFonts w:ascii="Helvetica Neue" w:hAnsi="Helvetica Neue" w:cs="Courier"/>
+          <w:color w:val="8B8B8B"/>
+          <w:sz w:val="20"/>
+          <w:szCs w:val="20"/>
+        </w:rPr>
+        <w:t>});</w:t>
+      </w:r>
+    </w:p>
+    <w:p>
+      <w:pPr>
+        <w:pStyle w:val="ListParagraph"/>
+        <w:rPr>
+          <w:rFonts w:ascii="바탕" w:eastAsia="바탕" w:hAnsi="바탕" w:cs="바탕"/>
+        </w:rPr>
+      </w:pPr>
+    </w:p>
+    <w:p>
+      <w:pPr>
+        <w:pStyle w:val="ListParagraph"/>
+        <w:rPr>
+          <w:rFonts w:ascii="바탕" w:eastAsia="바탕" w:hAnsi="바탕" w:cs="바탕"/>
+        </w:rPr>
+      </w:pPr>
+    </w:p>
+    <w:p>
+      <w:pPr>
+        <w:rPr>
+          <w:rFonts w:ascii="바탕" w:eastAsia="바탕" w:hAnsi="바탕" w:cs="바탕"/>
+        </w:rPr>
+      </w:pPr>
+      <w:r>
+        <w:rPr>
+          <w:rFonts w:ascii="바탕" w:eastAsia="바탕" w:hAnsi="바탕" w:cs="바탕"/>
+        </w:rPr>
+        <w:t xml:space="preserve">node.js application project skeleton </w:t>
+      </w:r>
+      <w:r>
+        <w:rPr>
+          <w:rFonts w:ascii="바탕" w:eastAsia="바탕" w:hAnsi="바탕" w:cs="바탕" w:hint="eastAsia"/>
+        </w:rPr>
+        <w:t>자동 생성해 주는 모듈</w:t>
+      </w:r>
+      <w:r>
+        <w:rPr>
+          <w:rFonts w:ascii="바탕" w:eastAsia="바탕" w:hAnsi="바탕" w:cs="바탕"/>
+        </w:rPr>
+        <w:t xml:space="preserve"> express-generator</w:t>
+      </w:r>
+    </w:p>
+    <w:p>
+      <w:pPr>
+        <w:pBdr>
+          <w:top w:val="single" w:sz="6" w:space="0" w:color="DDDDDD"/>
+          <w:left w:val="single" w:sz="6" w:space="12" w:color="DDDDDD"/>
+          <w:bottom w:val="single" w:sz="6" w:space="12" w:color="DDDDDD"/>
+          <w:right w:val="single" w:sz="6" w:space="12" w:color="DDDDDD"/>
+        </w:pBdr>
+        <w:shd w:val="clear" w:color="auto" w:fill="272727"/>
+        <w:tabs>
+          <w:tab w:val="left" w:pos="916"/>
+          <w:tab w:val="left" w:pos="1832"/>
+          <w:tab w:val="left" w:pos="2748"/>
+          <w:tab w:val="left" w:pos="3664"/>
+          <w:tab w:val="left" w:pos="4580"/>
+          <w:tab w:val="left" w:pos="5496"/>
+          <w:tab w:val="left" w:pos="6412"/>
+          <w:tab w:val="left" w:pos="7328"/>
+          <w:tab w:val="left" w:pos="8244"/>
+          <w:tab w:val="left" w:pos="9160"/>
+          <w:tab w:val="left" w:pos="10076"/>
+          <w:tab w:val="left" w:pos="10992"/>
+          <w:tab w:val="left" w:pos="11908"/>
+          <w:tab w:val="left" w:pos="12824"/>
+          <w:tab w:val="left" w:pos="13740"/>
+          <w:tab w:val="left" w:pos="14656"/>
+        </w:tabs>
+        <w:spacing w:before="120" w:after="120"/>
+        <w:rPr>
+          <w:rFonts w:ascii="Consolas" w:hAnsi="Consolas" w:cs="Courier"/>
+          <w:color w:val="000000"/>
+          <w:sz w:val="21"/>
+          <w:szCs w:val="21"/>
+        </w:rPr>
+      </w:pPr>
+      <w:proofErr w:type="gramStart"/>
+      <w:r>
+        <w:rPr>
+          <w:rFonts w:ascii="Consolas" w:hAnsi="Consolas" w:cs="Courier"/>
+          <w:color w:val="4FBF40"/>
+          <w:sz w:val="20"/>
+          <w:szCs w:val="20"/>
+        </w:rPr>
+        <w:t>express</w:t>
+      </w:r>
+      <w:proofErr w:type="gramEnd"/>
+      <w:r>
+        <w:rPr>
+          <w:rFonts w:ascii="Consolas" w:hAnsi="Consolas" w:cs="Courier"/>
+          <w:color w:val="4FBF40"/>
+          <w:sz w:val="20"/>
+          <w:szCs w:val="20"/>
+        </w:rPr>
+        <w:t>-generator</w:t>
+      </w:r>
+    </w:p>
+    <w:p>
+      <w:pPr>
+        <w:rPr>
+          <w:rFonts w:ascii="바탕" w:eastAsia="바탕" w:hAnsi="바탕" w:cs="바탕"/>
+        </w:rPr>
+      </w:pPr>
+      <w:r>
+        <w:rPr>
+          <w:rFonts w:ascii="바탕" w:eastAsia="바탕" w:hAnsi="바탕" w:cs="바탕" w:hint="eastAsia"/>
+        </w:rPr>
+        <w:t>node.js 프로젝트 변경될 때, 자동으로 재부팅 시켜주는 모듈</w:t>
+      </w:r>
+      <w:r>
+        <w:rPr>
+          <w:rFonts w:ascii="바탕" w:eastAsia="바탕" w:hAnsi="바탕" w:cs="바탕"/>
+        </w:rPr>
+        <w:t xml:space="preserve"> supervisor</w:t>
+      </w:r>
+    </w:p>
+    <w:p>
+      <w:pPr>
+        <w:rPr>
+          <w:rFonts w:ascii="바탕" w:eastAsia="바탕" w:hAnsi="바탕" w:cs="바탕" w:hint="eastAsia"/>
+        </w:rPr>
+      </w:pPr>
+    </w:p>
+    <w:p>
+      <w:pPr>
+        <w:rPr>
+          <w:rFonts w:ascii="바탕" w:eastAsia="바탕" w:hAnsi="바탕" w:cs="바탕"/>
+        </w:rPr>
+      </w:pPr>
+      <w:proofErr w:type="spellStart"/>
+      <w:proofErr w:type="gramStart"/>
+      <w:r>
+        <w:rPr>
+          <w:rFonts w:ascii="바탕" w:eastAsia="바탕" w:hAnsi="바탕" w:cs="바탕"/>
+        </w:rPr>
+        <w:t>npm</w:t>
+      </w:r>
+      <w:proofErr w:type="spellEnd"/>
+      <w:proofErr w:type="gramEnd"/>
+      <w:r>
+        <w:rPr>
+          <w:rFonts w:ascii="바탕" w:eastAsia="바탕" w:hAnsi="바탕" w:cs="바탕"/>
+        </w:rPr>
+        <w:t xml:space="preserve"> install supervisor -g</w:t>
+      </w:r>
+    </w:p>
+    <w:p>
+      <w:pPr>
+        <w:rPr>
+          <w:rFonts w:ascii="바탕" w:eastAsia="바탕" w:hAnsi="바탕" w:cs="바탕"/>
+        </w:rPr>
+      </w:pPr>
+      <w:proofErr w:type="gramStart"/>
+      <w:r>
+        <w:rPr>
+          <w:rFonts w:ascii="바탕" w:eastAsia="바탕" w:hAnsi="바탕" w:cs="바탕"/>
+        </w:rPr>
+        <w:t>supervisor</w:t>
+      </w:r>
+      <w:proofErr w:type="gramEnd"/>
+      <w:r>
+        <w:rPr>
+          <w:rFonts w:ascii="바탕" w:eastAsia="바탕" w:hAnsi="바탕" w:cs="바탕"/>
+        </w:rPr>
+        <w:t xml:space="preserve"> app.js</w:t>
+      </w:r>
+    </w:p>
+    <w:p>
+      <w:pPr>
+        <w:widowControl w:val="0"/>
+        <w:autoSpaceDE w:val="0"/>
+        <w:autoSpaceDN w:val="0"/>
+        <w:adjustRightInd w:val="0"/>
+        <w:spacing w:line="320" w:lineRule="atLeast"/>
+        <w:rPr>
+          <w:rFonts w:ascii="바탕" w:eastAsia="바탕" w:hAnsi="바탕" w:cs="바탕"/>
+        </w:rPr>
+      </w:pPr>
       <w:r>
         <w:rPr>
           <w:rFonts w:ascii="바탕" w:eastAsia="바탕" w:hAnsi="바탕" w:cs="바탕"/>
         </w:rPr>
         <w:br/>
       </w:r>
+    </w:p>
+    <w:p>
+      <w:pPr>
+        <w:widowControl w:val="0"/>
+        <w:autoSpaceDE w:val="0"/>
+        <w:autoSpaceDN w:val="0"/>
+        <w:adjustRightInd w:val="0"/>
+        <w:spacing w:line="320" w:lineRule="atLeast"/>
+        <w:rPr>
+          <w:rFonts w:ascii="바탕" w:eastAsia="바탕" w:hAnsi="바탕" w:cs="바탕"/>
+        </w:rPr>
+      </w:pPr>
     </w:p>
     <w:p>
       <w:pPr>
@@ -1724,43 +2811,31 @@
         <w:adjustRightInd w:val="0"/>
         <w:spacing w:line="320" w:lineRule="atLeast"/>
         <w:rPr>
-          <w:rFonts w:ascii="바탕" w:eastAsia="바탕" w:hAnsi="바탕" w:cs="바탕" w:hint="eastAsia"/>
-        </w:rPr>
-      </w:pPr>
-    </w:p>
-    <w:p>
-      <w:pPr>
-        <w:widowControl w:val="0"/>
-        <w:autoSpaceDE w:val="0"/>
-        <w:autoSpaceDN w:val="0"/>
-        <w:adjustRightInd w:val="0"/>
-        <w:spacing w:line="320" w:lineRule="atLeast"/>
-        <w:rPr>
-          <w:rFonts w:ascii="바탕" w:eastAsia="바탕" w:hAnsi="바탕" w:cs="바탕" w:hint="eastAsia"/>
-        </w:rPr>
-      </w:pPr>
-    </w:p>
-    <w:p>
-      <w:pPr>
-        <w:widowControl w:val="0"/>
-        <w:autoSpaceDE w:val="0"/>
-        <w:autoSpaceDN w:val="0"/>
-        <w:adjustRightInd w:val="0"/>
-        <w:spacing w:line="320" w:lineRule="atLeast"/>
-        <w:rPr>
-          <w:rFonts w:ascii="바탕" w:eastAsia="바탕" w:hAnsi="바탕" w:cs="바탕" w:hint="eastAsia"/>
-        </w:rPr>
-      </w:pPr>
-    </w:p>
-    <w:p>
-      <w:pPr>
-        <w:widowControl w:val="0"/>
-        <w:autoSpaceDE w:val="0"/>
-        <w:autoSpaceDN w:val="0"/>
-        <w:adjustRightInd w:val="0"/>
-        <w:spacing w:line="320" w:lineRule="atLeast"/>
-        <w:rPr>
-          <w:rFonts w:ascii="바탕" w:eastAsia="바탕" w:hAnsi="바탕" w:cs="바탕" w:hint="eastAsia"/>
+          <w:rFonts w:ascii="바탕" w:eastAsia="바탕" w:hAnsi="바탕" w:cs="바탕"/>
+        </w:rPr>
+      </w:pPr>
+    </w:p>
+    <w:p>
+      <w:pPr>
+        <w:widowControl w:val="0"/>
+        <w:autoSpaceDE w:val="0"/>
+        <w:autoSpaceDN w:val="0"/>
+        <w:adjustRightInd w:val="0"/>
+        <w:spacing w:line="320" w:lineRule="atLeast"/>
+        <w:rPr>
+          <w:rFonts w:ascii="바탕" w:eastAsia="바탕" w:hAnsi="바탕" w:cs="바탕"/>
+        </w:rPr>
+      </w:pPr>
+    </w:p>
+    <w:p>
+      <w:pPr>
+        <w:widowControl w:val="0"/>
+        <w:autoSpaceDE w:val="0"/>
+        <w:autoSpaceDN w:val="0"/>
+        <w:adjustRightInd w:val="0"/>
+        <w:spacing w:line="320" w:lineRule="atLeast"/>
+        <w:rPr>
+          <w:rFonts w:ascii="바탕" w:eastAsia="바탕" w:hAnsi="바탕" w:cs="바탕"/>
         </w:rPr>
       </w:pPr>
     </w:p>
@@ -1930,11 +3005,103 @@
       </w:pPr>
     </w:lvl>
   </w:abstractNum>
+  <w:abstractNum w:abstractNumId="2">
+    <w:nsid w:val="35BF3078"/>
+    <w:multiLevelType w:val="hybridMultilevel"/>
+    <w:tmpl w:val="31D08278"/>
+    <w:lvl w:ilvl="0" w:tplc="5726B49C">
+      <w:start w:val="1"/>
+      <w:numFmt w:val="decimal"/>
+      <w:lvlText w:val="%1."/>
+      <w:lvlJc w:val="left"/>
+      <w:pPr>
+        <w:ind w:left="720" w:hanging="360"/>
+      </w:pPr>
+      <w:rPr>
+        <w:rFonts w:hint="eastAsia"/>
+      </w:rPr>
+    </w:lvl>
+    <w:lvl w:ilvl="1" w:tplc="04090019" w:tentative="1">
+      <w:start w:val="1"/>
+      <w:numFmt w:val="lowerLetter"/>
+      <w:lvlText w:val="%2."/>
+      <w:lvlJc w:val="left"/>
+      <w:pPr>
+        <w:ind w:left="1440" w:hanging="360"/>
+      </w:pPr>
+    </w:lvl>
+    <w:lvl w:ilvl="2" w:tplc="0409001B" w:tentative="1">
+      <w:start w:val="1"/>
+      <w:numFmt w:val="lowerRoman"/>
+      <w:lvlText w:val="%3."/>
+      <w:lvlJc w:val="right"/>
+      <w:pPr>
+        <w:ind w:left="2160" w:hanging="180"/>
+      </w:pPr>
+    </w:lvl>
+    <w:lvl w:ilvl="3" w:tplc="0409000F" w:tentative="1">
+      <w:start w:val="1"/>
+      <w:numFmt w:val="decimal"/>
+      <w:lvlText w:val="%4."/>
+      <w:lvlJc w:val="left"/>
+      <w:pPr>
+        <w:ind w:left="2880" w:hanging="360"/>
+      </w:pPr>
+    </w:lvl>
+    <w:lvl w:ilvl="4" w:tplc="04090019" w:tentative="1">
+      <w:start w:val="1"/>
+      <w:numFmt w:val="lowerLetter"/>
+      <w:lvlText w:val="%5."/>
+      <w:lvlJc w:val="left"/>
+      <w:pPr>
+        <w:ind w:left="3600" w:hanging="360"/>
+      </w:pPr>
+    </w:lvl>
+    <w:lvl w:ilvl="5" w:tplc="0409001B" w:tentative="1">
+      <w:start w:val="1"/>
+      <w:numFmt w:val="lowerRoman"/>
+      <w:lvlText w:val="%6."/>
+      <w:lvlJc w:val="right"/>
+      <w:pPr>
+        <w:ind w:left="4320" w:hanging="180"/>
+      </w:pPr>
+    </w:lvl>
+    <w:lvl w:ilvl="6" w:tplc="0409000F" w:tentative="1">
+      <w:start w:val="1"/>
+      <w:numFmt w:val="decimal"/>
+      <w:lvlText w:val="%7."/>
+      <w:lvlJc w:val="left"/>
+      <w:pPr>
+        <w:ind w:left="5040" w:hanging="360"/>
+      </w:pPr>
+    </w:lvl>
+    <w:lvl w:ilvl="7" w:tplc="04090019" w:tentative="1">
+      <w:start w:val="1"/>
+      <w:numFmt w:val="lowerLetter"/>
+      <w:lvlText w:val="%8."/>
+      <w:lvlJc w:val="left"/>
+      <w:pPr>
+        <w:ind w:left="5760" w:hanging="360"/>
+      </w:pPr>
+    </w:lvl>
+    <w:lvl w:ilvl="8" w:tplc="0409001B" w:tentative="1">
+      <w:start w:val="1"/>
+      <w:numFmt w:val="lowerRoman"/>
+      <w:lvlText w:val="%9."/>
+      <w:lvlJc w:val="right"/>
+      <w:pPr>
+        <w:ind w:left="6480" w:hanging="180"/>
+      </w:pPr>
+    </w:lvl>
+  </w:abstractNum>
   <w:num w:numId="1">
     <w:abstractNumId w:val="0"/>
   </w:num>
   <w:num w:numId="2">
     <w:abstractNumId w:val="1"/>
+  </w:num>
+  <w:num w:numId="3">
+    <w:abstractNumId w:val="2"/>
   </w:num>
 </w:numbering>
 </file>
@@ -2182,6 +3349,66 @@
     <w:basedOn w:val="DefaultParagraphFont"/>
     <w:rsid w:val="008A1CB0"/>
   </w:style>
+  <w:style w:type="paragraph" w:styleId="HTMLPreformatted">
+    <w:name w:val="HTML Preformatted"/>
+    <w:basedOn w:val="Normal"/>
+    <w:link w:val="HTMLPreformattedChar"/>
+    <w:uiPriority w:val="99"/>
+    <w:semiHidden/>
+    <w:unhideWhenUsed/>
+    <w:rsid w:val="00977D67"/>
+    <w:pPr>
+      <w:tabs>
+        <w:tab w:val="left" w:pos="916"/>
+        <w:tab w:val="left" w:pos="1832"/>
+        <w:tab w:val="left" w:pos="2748"/>
+        <w:tab w:val="left" w:pos="3664"/>
+        <w:tab w:val="left" w:pos="4580"/>
+        <w:tab w:val="left" w:pos="5496"/>
+        <w:tab w:val="left" w:pos="6412"/>
+        <w:tab w:val="left" w:pos="7328"/>
+        <w:tab w:val="left" w:pos="8244"/>
+        <w:tab w:val="left" w:pos="9160"/>
+        <w:tab w:val="left" w:pos="10076"/>
+        <w:tab w:val="left" w:pos="10992"/>
+        <w:tab w:val="left" w:pos="11908"/>
+        <w:tab w:val="left" w:pos="12824"/>
+        <w:tab w:val="left" w:pos="13740"/>
+        <w:tab w:val="left" w:pos="14656"/>
+      </w:tabs>
+    </w:pPr>
+    <w:rPr>
+      <w:rFonts w:ascii="Courier" w:hAnsi="Courier" w:cs="Courier"/>
+      <w:sz w:val="20"/>
+      <w:szCs w:val="20"/>
+    </w:rPr>
+  </w:style>
+  <w:style w:type="character" w:customStyle="1" w:styleId="HTMLPreformattedChar">
+    <w:name w:val="HTML Preformatted Char"/>
+    <w:basedOn w:val="DefaultParagraphFont"/>
+    <w:link w:val="HTMLPreformatted"/>
+    <w:uiPriority w:val="99"/>
+    <w:semiHidden/>
+    <w:rsid w:val="00977D67"/>
+    <w:rPr>
+      <w:rFonts w:ascii="Courier" w:hAnsi="Courier" w:cs="Courier"/>
+      <w:sz w:val="20"/>
+      <w:szCs w:val="20"/>
+    </w:rPr>
+  </w:style>
+  <w:style w:type="character" w:styleId="HTMLCode">
+    <w:name w:val="HTML Code"/>
+    <w:basedOn w:val="DefaultParagraphFont"/>
+    <w:uiPriority w:val="99"/>
+    <w:semiHidden/>
+    <w:unhideWhenUsed/>
+    <w:rsid w:val="00977D67"/>
+    <w:rPr>
+      <w:rFonts w:ascii="Courier" w:eastAsiaTheme="minorEastAsia" w:hAnsi="Courier" w:cs="Courier"/>
+      <w:sz w:val="20"/>
+      <w:szCs w:val="20"/>
+    </w:rPr>
+  </w:style>
 </w:styles>
 </file>
 
@@ -2427,6 +3654,66 @@
     <w:name w:val="apple-converted-space"/>
     <w:basedOn w:val="DefaultParagraphFont"/>
     <w:rsid w:val="008A1CB0"/>
+  </w:style>
+  <w:style w:type="paragraph" w:styleId="HTMLPreformatted">
+    <w:name w:val="HTML Preformatted"/>
+    <w:basedOn w:val="Normal"/>
+    <w:link w:val="HTMLPreformattedChar"/>
+    <w:uiPriority w:val="99"/>
+    <w:semiHidden/>
+    <w:unhideWhenUsed/>
+    <w:rsid w:val="00977D67"/>
+    <w:pPr>
+      <w:tabs>
+        <w:tab w:val="left" w:pos="916"/>
+        <w:tab w:val="left" w:pos="1832"/>
+        <w:tab w:val="left" w:pos="2748"/>
+        <w:tab w:val="left" w:pos="3664"/>
+        <w:tab w:val="left" w:pos="4580"/>
+        <w:tab w:val="left" w:pos="5496"/>
+        <w:tab w:val="left" w:pos="6412"/>
+        <w:tab w:val="left" w:pos="7328"/>
+        <w:tab w:val="left" w:pos="8244"/>
+        <w:tab w:val="left" w:pos="9160"/>
+        <w:tab w:val="left" w:pos="10076"/>
+        <w:tab w:val="left" w:pos="10992"/>
+        <w:tab w:val="left" w:pos="11908"/>
+        <w:tab w:val="left" w:pos="12824"/>
+        <w:tab w:val="left" w:pos="13740"/>
+        <w:tab w:val="left" w:pos="14656"/>
+      </w:tabs>
+    </w:pPr>
+    <w:rPr>
+      <w:rFonts w:ascii="Courier" w:hAnsi="Courier" w:cs="Courier"/>
+      <w:sz w:val="20"/>
+      <w:szCs w:val="20"/>
+    </w:rPr>
+  </w:style>
+  <w:style w:type="character" w:customStyle="1" w:styleId="HTMLPreformattedChar">
+    <w:name w:val="HTML Preformatted Char"/>
+    <w:basedOn w:val="DefaultParagraphFont"/>
+    <w:link w:val="HTMLPreformatted"/>
+    <w:uiPriority w:val="99"/>
+    <w:semiHidden/>
+    <w:rsid w:val="00977D67"/>
+    <w:rPr>
+      <w:rFonts w:ascii="Courier" w:hAnsi="Courier" w:cs="Courier"/>
+      <w:sz w:val="20"/>
+      <w:szCs w:val="20"/>
+    </w:rPr>
+  </w:style>
+  <w:style w:type="character" w:styleId="HTMLCode">
+    <w:name w:val="HTML Code"/>
+    <w:basedOn w:val="DefaultParagraphFont"/>
+    <w:uiPriority w:val="99"/>
+    <w:semiHidden/>
+    <w:unhideWhenUsed/>
+    <w:rsid w:val="00977D67"/>
+    <w:rPr>
+      <w:rFonts w:ascii="Courier" w:eastAsiaTheme="minorEastAsia" w:hAnsi="Courier" w:cs="Courier"/>
+      <w:sz w:val="20"/>
+      <w:szCs w:val="20"/>
+    </w:rPr>
   </w:style>
 </w:styles>
 </file>

</xml_diff>